<commit_message>
Use km-year instead of segments, remove quarters, and add mean segmers per year
</commit_message>
<xml_diff>
--- a/docs/collisions-bloorunidanyonge.docx
+++ b/docs/collisions-bloorunidanyonge.docx
@@ -4,89 +4,1909 @@
   <w:body>
     <w:p>
       <w:pPr>
-        <w:rPr>
-          <w:rFonts w:ascii="Calibri" w:hAnsi="Calibri" w:cs="Calibri"/>
-          <w:b/>
-          <w:bCs/>
-        </w:rPr>
+        <w:pStyle w:val="Title"/>
       </w:pPr>
       <w:r>
-        <w:rPr>
-          <w:rFonts w:ascii="Calibri" w:hAnsi="Calibri" w:cs="Calibri"/>
-          <w:b/>
-          <w:bCs/>
-        </w:rPr>
-        <w:t>Injuries on Bloor, Danforth, University, and Yonge Street in Toronto, Ontario, Canada</w:t>
+        <w:t xml:space="preserve">Road Traffic </w:t>
+      </w:r>
+      <w:r>
+        <w:t>Injuries on</w:t>
+      </w:r>
+      <w:r>
+        <w:t xml:space="preserve"> Cycle Tracks:</w:t>
+      </w:r>
+      <w:r>
+        <w:t xml:space="preserve"> Bloor, Danforth, University, and Yonge Street in Toronto, Ontario, Canada</w:t>
+      </w:r>
+      <w:r>
+        <w:t xml:space="preserve"> from 2010 to 2022</w:t>
+      </w:r>
+    </w:p>
+    <w:p/>
+    <w:p>
+      <w:r>
+        <w:t>Richard Wen, richard.wen@utoronto.ca</w:t>
+      </w:r>
+    </w:p>
+    <w:p>
+      <w:r>
+        <w:t>December 1</w:t>
+      </w:r>
+      <w:r>
+        <w:t>6</w:t>
+      </w:r>
+      <w:r>
+        <w:t>, 2024</w:t>
+      </w:r>
+    </w:p>
+    <w:p/>
+    <w:p>
+      <w:pPr>
+        <w:pStyle w:val="Heading1"/>
+      </w:pPr>
+      <w:r>
+        <w:t>Data</w:t>
+      </w:r>
+    </w:p>
+    <w:p/>
+    <w:p>
+      <w:r>
+        <w:t xml:space="preserve">Collision data from 2010 to 2022 provided by the City of Toronto was used to calculate road user injuries for each street and cycling infrastructure type. </w:t>
+      </w:r>
+      <w:r>
+        <w:t>Open c</w:t>
+      </w:r>
+      <w:r>
+        <w:t>ycling infrastructure data</w:t>
+      </w:r>
+      <w:r>
+        <w:t xml:space="preserve"> from 2001 to 2022</w:t>
+      </w:r>
+      <w:r>
+        <w:t xml:space="preserve"> was downloaded from the City of Toronto’s Open Data Portal</w:t>
+      </w:r>
+      <w:r>
+        <w:rPr>
+          <w:rStyle w:val="FootnoteReference"/>
+        </w:rPr>
+        <w:footnoteReference w:id="1"/>
+      </w:r>
+      <w:r>
+        <w:t xml:space="preserve"> in January 2023</w:t>
+      </w:r>
+      <w:r>
+        <w:t>. The cycling infrastructure data was</w:t>
+      </w:r>
+      <w:r>
+        <w:t xml:space="preserve"> manually verified</w:t>
+      </w:r>
+      <w:r>
+        <w:t>, using Google Street View, Google Earth, and grey literature from the internet,</w:t>
+      </w:r>
+      <w:r>
+        <w:t xml:space="preserve"> for</w:t>
+      </w:r>
+      <w:r>
+        <w:t xml:space="preserve"> years of installation and upgrades of</w:t>
+      </w:r>
+      <w:r>
+        <w:t xml:space="preserve"> </w:t>
+      </w:r>
+      <w:r>
+        <w:t>painted lane and cycle track infrastructure according to t</w:t>
+      </w:r>
+      <w:r>
+        <w:t>he Canadian Bikeway Comfort and Safety (Can-BICS) Classification System</w:t>
+      </w:r>
+      <w:r>
+        <w:t xml:space="preserve"> </w:t>
+      </w:r>
+      <w:r>
+        <w:fldChar w:fldCharType="begin"/>
+      </w:r>
+      <w:r>
+        <w:instrText xml:space="preserve"> ADDIN ZOTERO_ITEM CSL_CITATION {"citationID":"kzVUz3FZ","properties":{"formattedCitation":"(Rothman et al., 2024; Winters et al., 2022)","plainCitation":"(Rothman et al., 2024; Winters et al., 2022)","noteIndex":0},"citationItems":[{"id":3101,"uris":["http://zotero.org/users/6749620/items/PZYSXFMH"],"itemData":{"id":3101,"type":"document","publisher":"BMJ Publishing Group Ltd","source":"Google Scholar","title":"Pedaling forward: the evolution of bicycling infrastructure in 3 Canadian cities from 2010 to 2022","title-short":"330 Pedaling forward","URL":"https://injuryprevention.bmj.com/content/30/Suppl_1/A72.1.abstract","author":[{"family":"Rothman","given":"Linda"},{"family":"Samsel","given":"Konrad"},{"family":"Howard","given":"Andrew"},{"family":"Zanotto","given":"Moreno"},{"family":"Winters","given":"Meghan"},{"family":"Hagel","given":"Brent"},{"family":"Wen","given":"Richard"},{"family":"Batomen","given":"Brice"}],"accessed":{"date-parts":[["2024",11,30]]},"issued":{"date-parts":[["2024"]]},"citation-key":"rothmanPedalingForwardEvolution2024"}},{"id":2714,"uris":["http://zotero.org/users/6749620/items/ULGBEICE"],"itemData":{"id":2714,"type":"article-journal","container-title":"Health Reports","issue":"10","note":"publisher: Statistics Canada","page":"3–13","source":"Google Scholar","title":"The Canadian bikeway comfort and safety metrics (CAN-BICS): national measures of the bicycling environment for use in research and policy","title-short":"The canadian bikeway comfort and safety metrics (can-bics)","volume":"33","author":[{"family":"Winters","given":"Meghan"},{"family":"Beairsto","given":"Jeneva"},{"family":"Ferster","given":"Colin"},{"family":"Laberee","given":"Karen"},{"family":"Manaugh","given":"Kevin"},{"family":"Nelson","given":"Trisalyn"}],"issued":{"date-parts":[["2022"]]},"citation-key":"wintersCanadianBikewayComfort2022"}}],"schema":"https://github.com/citation-style-language/schema/raw/master/csl-citation.json"} </w:instrText>
+      </w:r>
+      <w:r>
+        <w:fldChar w:fldCharType="separate"/>
+      </w:r>
+      <w:r>
+        <w:rPr>
+          <w:noProof/>
+        </w:rPr>
+        <w:t>(Rothman et al., 2024; Winters et al., 2022)</w:t>
+      </w:r>
+      <w:r>
+        <w:fldChar w:fldCharType="end"/>
+      </w:r>
+      <w:r>
+        <w:t>. City boundary data was</w:t>
+      </w:r>
+      <w:r>
+        <w:t xml:space="preserve"> also downloaded and</w:t>
+      </w:r>
+      <w:r>
+        <w:t xml:space="preserve"> used to ensure that all collision location points were inside the City of Toronto.</w:t>
+      </w:r>
+      <w:r>
+        <w:t xml:space="preserve"> See </w:t>
+      </w:r>
+      <w:r>
+        <w:fldChar w:fldCharType="begin"/>
+      </w:r>
+      <w:r>
+        <w:instrText xml:space="preserve"> REF _Ref185031364 \h </w:instrText>
+      </w:r>
+      <w:r>
+        <w:fldChar w:fldCharType="separate"/>
+      </w:r>
+      <w:r>
+        <w:t xml:space="preserve">Table </w:t>
+      </w:r>
+      <w:r>
+        <w:rPr>
+          <w:noProof/>
+        </w:rPr>
+        <w:t>1</w:t>
+      </w:r>
+      <w:r>
+        <w:fldChar w:fldCharType="end"/>
+      </w:r>
+      <w:r>
+        <w:t xml:space="preserve"> for a list of data sources and their purpose and time ranges.</w:t>
+      </w:r>
+    </w:p>
+    <w:p/>
+    <w:p>
+      <w:pPr>
+        <w:pStyle w:val="Caption"/>
+        <w:keepNext/>
+      </w:pPr>
+      <w:bookmarkStart w:id="0" w:name="_Ref185031364"/>
+      <w:r>
+        <w:t xml:space="preserve">Table </w:t>
+      </w:r>
+      <w:fldSimple w:instr=" SEQ Table \* ARABIC ">
+        <w:r>
+          <w:rPr>
+            <w:noProof/>
+          </w:rPr>
+          <w:t>1</w:t>
+        </w:r>
+      </w:fldSimple>
+      <w:bookmarkEnd w:id="0"/>
+      <w:r>
+        <w:t>. Data Sources</w:t>
+      </w:r>
+      <w:r>
+        <w:t xml:space="preserve"> for the City of Toronto</w:t>
+      </w:r>
+      <w:r>
+        <w:t>.</w:t>
+      </w:r>
+    </w:p>
+    <w:tbl>
+      <w:tblPr>
+        <w:tblStyle w:val="TableGrid"/>
+        <w:tblW w:w="5000" w:type="pct"/>
+        <w:tblBorders>
+          <w:left w:val="none" w:sz="0" w:space="0" w:color="auto"/>
+          <w:right w:val="none" w:sz="0" w:space="0" w:color="auto"/>
+          <w:insideH w:val="none" w:sz="0" w:space="0" w:color="auto"/>
+          <w:insideV w:val="none" w:sz="0" w:space="0" w:color="auto"/>
+        </w:tblBorders>
+        <w:tblLayout w:type="fixed"/>
+        <w:tblCellMar>
+          <w:top w:w="108" w:type="dxa"/>
+          <w:bottom w:w="108" w:type="dxa"/>
+        </w:tblCellMar>
+        <w:tblLook w:val="04A0" w:firstRow="1" w:lastRow="0" w:firstColumn="1" w:lastColumn="0" w:noHBand="0" w:noVBand="1"/>
+      </w:tblPr>
+      <w:tblGrid>
+        <w:gridCol w:w="1984"/>
+        <w:gridCol w:w="2127"/>
+        <w:gridCol w:w="1559"/>
+        <w:gridCol w:w="3690"/>
+      </w:tblGrid>
+      <w:tr>
+        <w:tc>
+          <w:tcPr>
+            <w:tcW w:w="1060" w:type="pct"/>
+            <w:tcBorders>
+              <w:top w:val="single" w:sz="4" w:space="0" w:color="auto"/>
+              <w:bottom w:val="single" w:sz="4" w:space="0" w:color="auto"/>
+            </w:tcBorders>
+          </w:tcPr>
+          <w:p>
+            <w:pPr>
+              <w:rPr>
+                <w:b/>
+                <w:bCs/>
+                <w:sz w:val="22"/>
+                <w:szCs w:val="22"/>
+              </w:rPr>
+            </w:pPr>
+            <w:r>
+              <w:rPr>
+                <w:b/>
+                <w:bCs/>
+                <w:sz w:val="22"/>
+                <w:szCs w:val="22"/>
+              </w:rPr>
+              <w:t>Data Source</w:t>
+            </w:r>
+          </w:p>
+        </w:tc>
+        <w:tc>
+          <w:tcPr>
+            <w:tcW w:w="1136" w:type="pct"/>
+            <w:tcBorders>
+              <w:top w:val="single" w:sz="4" w:space="0" w:color="auto"/>
+              <w:bottom w:val="single" w:sz="4" w:space="0" w:color="auto"/>
+            </w:tcBorders>
+          </w:tcPr>
+          <w:p>
+            <w:pPr>
+              <w:rPr>
+                <w:b/>
+                <w:bCs/>
+                <w:sz w:val="22"/>
+                <w:szCs w:val="22"/>
+              </w:rPr>
+            </w:pPr>
+            <w:r>
+              <w:rPr>
+                <w:b/>
+                <w:bCs/>
+                <w:sz w:val="22"/>
+                <w:szCs w:val="22"/>
+              </w:rPr>
+              <w:t>Records</w:t>
+            </w:r>
+          </w:p>
+        </w:tc>
+        <w:tc>
+          <w:tcPr>
+            <w:tcW w:w="833" w:type="pct"/>
+            <w:tcBorders>
+              <w:top w:val="single" w:sz="4" w:space="0" w:color="auto"/>
+              <w:bottom w:val="single" w:sz="4" w:space="0" w:color="auto"/>
+            </w:tcBorders>
+          </w:tcPr>
+          <w:p>
+            <w:pPr>
+              <w:rPr>
+                <w:b/>
+                <w:bCs/>
+                <w:sz w:val="22"/>
+                <w:szCs w:val="22"/>
+              </w:rPr>
+            </w:pPr>
+            <w:r>
+              <w:rPr>
+                <w:b/>
+                <w:bCs/>
+                <w:sz w:val="22"/>
+                <w:szCs w:val="22"/>
+              </w:rPr>
+              <w:t>Time Range</w:t>
+            </w:r>
+          </w:p>
+        </w:tc>
+        <w:tc>
+          <w:tcPr>
+            <w:tcW w:w="1971" w:type="pct"/>
+            <w:tcBorders>
+              <w:top w:val="single" w:sz="4" w:space="0" w:color="auto"/>
+              <w:bottom w:val="single" w:sz="4" w:space="0" w:color="auto"/>
+            </w:tcBorders>
+          </w:tcPr>
+          <w:p>
+            <w:pPr>
+              <w:rPr>
+                <w:b/>
+                <w:bCs/>
+                <w:sz w:val="22"/>
+                <w:szCs w:val="22"/>
+              </w:rPr>
+            </w:pPr>
+            <w:r>
+              <w:rPr>
+                <w:b/>
+                <w:bCs/>
+                <w:sz w:val="22"/>
+                <w:szCs w:val="22"/>
+              </w:rPr>
+              <w:t>Link</w:t>
+            </w:r>
+          </w:p>
+        </w:tc>
+      </w:tr>
+      <w:tr>
+        <w:tc>
+          <w:tcPr>
+            <w:tcW w:w="1060" w:type="pct"/>
+            <w:tcBorders>
+              <w:top w:val="single" w:sz="4" w:space="0" w:color="auto"/>
+            </w:tcBorders>
+          </w:tcPr>
+          <w:p>
+            <w:pPr>
+              <w:rPr>
+                <w:sz w:val="22"/>
+                <w:szCs w:val="22"/>
+              </w:rPr>
+            </w:pPr>
+            <w:r>
+              <w:rPr>
+                <w:sz w:val="22"/>
+                <w:szCs w:val="22"/>
+              </w:rPr>
+              <w:t>All Collisions</w:t>
+            </w:r>
+          </w:p>
+        </w:tc>
+        <w:tc>
+          <w:tcPr>
+            <w:tcW w:w="1136" w:type="pct"/>
+            <w:tcBorders>
+              <w:top w:val="single" w:sz="4" w:space="0" w:color="auto"/>
+            </w:tcBorders>
+          </w:tcPr>
+          <w:p>
+            <w:pPr>
+              <w:rPr>
+                <w:sz w:val="22"/>
+                <w:szCs w:val="22"/>
+              </w:rPr>
+            </w:pPr>
+            <w:r>
+              <w:rPr>
+                <w:sz w:val="22"/>
+                <w:szCs w:val="22"/>
+              </w:rPr>
+              <w:t>1,355,219 collisions</w:t>
+            </w:r>
+          </w:p>
+        </w:tc>
+        <w:tc>
+          <w:tcPr>
+            <w:tcW w:w="833" w:type="pct"/>
+            <w:tcBorders>
+              <w:top w:val="single" w:sz="4" w:space="0" w:color="auto"/>
+            </w:tcBorders>
+          </w:tcPr>
+          <w:p>
+            <w:pPr>
+              <w:rPr>
+                <w:sz w:val="22"/>
+                <w:szCs w:val="22"/>
+              </w:rPr>
+            </w:pPr>
+            <w:r>
+              <w:rPr>
+                <w:sz w:val="22"/>
+                <w:szCs w:val="22"/>
+              </w:rPr>
+              <w:t>2010-2022</w:t>
+            </w:r>
+          </w:p>
+        </w:tc>
+        <w:tc>
+          <w:tcPr>
+            <w:tcW w:w="1971" w:type="pct"/>
+            <w:tcBorders>
+              <w:top w:val="single" w:sz="4" w:space="0" w:color="auto"/>
+            </w:tcBorders>
+          </w:tcPr>
+          <w:p>
+            <w:pPr>
+              <w:rPr>
+                <w:sz w:val="22"/>
+                <w:szCs w:val="22"/>
+              </w:rPr>
+            </w:pPr>
+            <w:r>
+              <w:rPr>
+                <w:sz w:val="22"/>
+                <w:szCs w:val="22"/>
+              </w:rPr>
+              <w:t>N/A</w:t>
+            </w:r>
+          </w:p>
+        </w:tc>
+      </w:tr>
+      <w:tr>
+        <w:tc>
+          <w:tcPr>
+            <w:tcW w:w="1060" w:type="pct"/>
+          </w:tcPr>
+          <w:p>
+            <w:pPr>
+              <w:rPr>
+                <w:sz w:val="22"/>
+                <w:szCs w:val="22"/>
+              </w:rPr>
+            </w:pPr>
+            <w:r>
+              <w:rPr>
+                <w:sz w:val="22"/>
+                <w:szCs w:val="22"/>
+              </w:rPr>
+              <w:t>Cycling Network</w:t>
+            </w:r>
+          </w:p>
+        </w:tc>
+        <w:tc>
+          <w:tcPr>
+            <w:tcW w:w="1136" w:type="pct"/>
+          </w:tcPr>
+          <w:p>
+            <w:pPr>
+              <w:rPr>
+                <w:sz w:val="22"/>
+                <w:szCs w:val="22"/>
+              </w:rPr>
+            </w:pPr>
+            <w:r>
+              <w:rPr>
+                <w:sz w:val="22"/>
+                <w:szCs w:val="22"/>
+              </w:rPr>
+              <w:t>1,323 road segments</w:t>
+            </w:r>
+          </w:p>
+        </w:tc>
+        <w:tc>
+          <w:tcPr>
+            <w:tcW w:w="833" w:type="pct"/>
+          </w:tcPr>
+          <w:p>
+            <w:pPr>
+              <w:rPr>
+                <w:sz w:val="22"/>
+                <w:szCs w:val="22"/>
+              </w:rPr>
+            </w:pPr>
+            <w:r>
+              <w:rPr>
+                <w:sz w:val="22"/>
+                <w:szCs w:val="22"/>
+              </w:rPr>
+              <w:t>2001-2022</w:t>
+            </w:r>
+          </w:p>
+        </w:tc>
+        <w:tc>
+          <w:tcPr>
+            <w:tcW w:w="1971" w:type="pct"/>
+          </w:tcPr>
+          <w:p>
+            <w:pPr>
+              <w:rPr>
+                <w:sz w:val="22"/>
+                <w:szCs w:val="22"/>
+              </w:rPr>
+            </w:pPr>
+            <w:hyperlink r:id="rId7" w:history="1">
+              <w:r>
+                <w:rPr>
+                  <w:rStyle w:val="Hyperlink"/>
+                  <w:sz w:val="22"/>
+                  <w:szCs w:val="22"/>
+                </w:rPr>
+                <w:t>https://github.com/rrwen/recovr-infracycle/blob/main/data/toronto-bikeways-preprocess-v3.geojson</w:t>
+              </w:r>
+            </w:hyperlink>
+          </w:p>
+        </w:tc>
+      </w:tr>
+      <w:tr>
+        <w:tc>
+          <w:tcPr>
+            <w:tcW w:w="1060" w:type="pct"/>
+          </w:tcPr>
+          <w:p>
+            <w:pPr>
+              <w:rPr>
+                <w:sz w:val="22"/>
+                <w:szCs w:val="22"/>
+              </w:rPr>
+            </w:pPr>
+            <w:r>
+              <w:rPr>
+                <w:sz w:val="22"/>
+                <w:szCs w:val="22"/>
+              </w:rPr>
+              <w:t>City Boundary</w:t>
+            </w:r>
+          </w:p>
+        </w:tc>
+        <w:tc>
+          <w:tcPr>
+            <w:tcW w:w="1136" w:type="pct"/>
+          </w:tcPr>
+          <w:p>
+            <w:pPr>
+              <w:rPr>
+                <w:sz w:val="22"/>
+                <w:szCs w:val="22"/>
+              </w:rPr>
+            </w:pPr>
+            <w:r>
+              <w:rPr>
+                <w:sz w:val="22"/>
+                <w:szCs w:val="22"/>
+              </w:rPr>
+              <w:t>1 city boundary</w:t>
+            </w:r>
+          </w:p>
+        </w:tc>
+        <w:tc>
+          <w:tcPr>
+            <w:tcW w:w="833" w:type="pct"/>
+          </w:tcPr>
+          <w:p>
+            <w:pPr>
+              <w:rPr>
+                <w:sz w:val="22"/>
+                <w:szCs w:val="22"/>
+              </w:rPr>
+            </w:pPr>
+            <w:r>
+              <w:rPr>
+                <w:sz w:val="22"/>
+                <w:szCs w:val="22"/>
+              </w:rPr>
+              <w:t>2019</w:t>
+            </w:r>
+          </w:p>
+        </w:tc>
+        <w:tc>
+          <w:tcPr>
+            <w:tcW w:w="1971" w:type="pct"/>
+          </w:tcPr>
+          <w:p>
+            <w:pPr>
+              <w:rPr>
+                <w:sz w:val="22"/>
+                <w:szCs w:val="22"/>
+              </w:rPr>
+            </w:pPr>
+            <w:hyperlink r:id="rId8" w:history="1">
+              <w:r>
+                <w:rPr>
+                  <w:rStyle w:val="Hyperlink"/>
+                  <w:sz w:val="22"/>
+                  <w:szCs w:val="22"/>
+                </w:rPr>
+                <w:t>https://open.toronto.ca/dataset/regional-municipal-boundary/</w:t>
+              </w:r>
+            </w:hyperlink>
+          </w:p>
+        </w:tc>
+      </w:tr>
+    </w:tbl>
+    <w:p/>
+    <w:p/>
+    <w:p>
+      <w:pPr>
+        <w:pStyle w:val="Heading1"/>
+      </w:pPr>
+      <w:r>
+        <w:t>Methodology</w:t>
+      </w:r>
+    </w:p>
+    <w:p/>
+    <w:p>
+      <w:r>
+        <w:t xml:space="preserve">The methodology consists of </w:t>
+      </w:r>
+      <w:r>
+        <w:t xml:space="preserve">three </w:t>
+      </w:r>
+      <w:r>
+        <w:t>steps involving</w:t>
+      </w:r>
+      <w:r>
+        <w:t xml:space="preserve"> data cleaning,</w:t>
+      </w:r>
+      <w:r>
+        <w:t xml:space="preserve"> </w:t>
+      </w:r>
+      <w:r>
+        <w:t xml:space="preserve">spatial </w:t>
+      </w:r>
+      <w:r>
+        <w:t>data processin</w:t>
+      </w:r>
+      <w:r>
+        <w:t xml:space="preserve">g, and </w:t>
+      </w:r>
+      <w:r>
+        <w:t>injury rate calculations</w:t>
+      </w:r>
+      <w:r>
+        <w:t xml:space="preserve"> shown in </w:t>
+      </w:r>
+      <w:r>
+        <w:fldChar w:fldCharType="begin"/>
+      </w:r>
+      <w:r>
+        <w:instrText xml:space="preserve"> REF _Ref185038691 \h </w:instrText>
+      </w:r>
+      <w:r>
+        <w:fldChar w:fldCharType="separate"/>
+      </w:r>
+      <w:r>
+        <w:t xml:space="preserve">Figure </w:t>
+      </w:r>
+      <w:r>
+        <w:rPr>
+          <w:noProof/>
+        </w:rPr>
+        <w:t>1</w:t>
+      </w:r>
+      <w:r>
+        <w:fldChar w:fldCharType="end"/>
+      </w:r>
+      <w:r>
+        <w:t xml:space="preserve">. The </w:t>
+      </w:r>
+      <w:r>
+        <w:t xml:space="preserve">first step involves </w:t>
+      </w:r>
+      <w:r>
+        <w:t xml:space="preserve">data </w:t>
+      </w:r>
+      <w:r>
+        <w:t>cleaning</w:t>
+      </w:r>
+      <w:r>
+        <w:t xml:space="preserve"> to</w:t>
+      </w:r>
+      <w:r>
+        <w:t xml:space="preserve"> </w:t>
+      </w:r>
+      <w:r>
+        <w:t xml:space="preserve">filter </w:t>
+      </w:r>
+      <w:r>
+        <w:t>1,323 road segments in the cycling network data</w:t>
+      </w:r>
+      <w:r>
+        <w:t xml:space="preserve"> to </w:t>
+      </w:r>
+      <w:r>
+        <w:t xml:space="preserve">16 road segments containing </w:t>
+      </w:r>
+      <w:r>
+        <w:t xml:space="preserve">cycle tracks that existed </w:t>
+      </w:r>
+      <w:r>
+        <w:t xml:space="preserve">between 2010 and 2022 </w:t>
+      </w:r>
+      <w:r>
+        <w:t>at Bloor Street, Danforth Street, Danforth Avenue, University Avenue, or Yonge Street</w:t>
+      </w:r>
+      <w:r>
+        <w:t>.</w:t>
+      </w:r>
+      <w:r>
+        <w:t xml:space="preserve"> Note that the filtered cycle tracks also contain cycling infrastructure changes throughout 2001 to 2022, such that they may have been upgraded to a cycle track from a road without cycling infrastructure or a road with painted lane infrastructure, during any of these years.</w:t>
+      </w:r>
+      <w:r>
+        <w:t xml:space="preserve"> The first step</w:t>
+      </w:r>
+      <w:r>
+        <w:t xml:space="preserve"> also</w:t>
+      </w:r>
+      <w:r>
+        <w:t xml:space="preserve"> filters</w:t>
+      </w:r>
+      <w:r>
+        <w:t xml:space="preserve"> </w:t>
+      </w:r>
+      <w:r>
+        <w:t xml:space="preserve">the original </w:t>
+      </w:r>
+      <w:r>
+        <w:t>1,355,219</w:t>
+      </w:r>
+      <w:r>
+        <w:rPr>
+          <w:sz w:val="22"/>
+          <w:szCs w:val="22"/>
+        </w:rPr>
+        <w:t xml:space="preserve"> </w:t>
+      </w:r>
+      <w:r>
+        <w:t>collisions</w:t>
+      </w:r>
+      <w:r>
+        <w:t xml:space="preserve"> to </w:t>
+      </w:r>
+      <w:r>
+        <w:t>170</w:t>
+      </w:r>
+      <w:r>
+        <w:t>,</w:t>
+      </w:r>
+      <w:r>
+        <w:t>462</w:t>
+      </w:r>
+      <w:r>
+        <w:t xml:space="preserve"> collisions</w:t>
+      </w:r>
+      <w:r>
+        <w:t xml:space="preserve"> with coordinates in </w:t>
+      </w:r>
+      <w:r>
+        <w:t>Toronto and</w:t>
+      </w:r>
+      <w:r>
+        <w:t xml:space="preserve"> only </w:t>
+      </w:r>
+      <w:r>
+        <w:t>involving</w:t>
+      </w:r>
+      <w:r>
+        <w:t xml:space="preserve"> injur</w:t>
+      </w:r>
+      <w:r>
+        <w:t>ed individuals</w:t>
+      </w:r>
+      <w:r>
+        <w:t xml:space="preserve"> (minimal, minor, major, and fatal)</w:t>
+      </w:r>
+      <w:r>
+        <w:t>, while</w:t>
+      </w:r>
+      <w:r>
+        <w:t xml:space="preserve"> classifying th</w:t>
+      </w:r>
+      <w:r>
+        <w:t>ese injuries</w:t>
+      </w:r>
+      <w:r>
+        <w:t xml:space="preserve"> as driver-related (drivers and vehicle passengers), cyclist-related (cyclists and cycling passengers), and pedestrian-related.</w:t>
+      </w:r>
+      <w:r>
+        <w:t xml:space="preserve"> The next step uses spatial data </w:t>
+      </w:r>
+      <w:r>
+        <w:lastRenderedPageBreak/>
+        <w:t xml:space="preserve">processing to join </w:t>
+      </w:r>
+      <w:r>
+        <w:t xml:space="preserve">170,462 </w:t>
+      </w:r>
+      <w:r>
+        <w:t>collisions to the filtered cycle track infrastructure if the collision coordinates are within 25 meters of the cycle tracks</w:t>
+      </w:r>
+      <w:r>
+        <w:t>, resulting in 5,504 collision coordinates within 25 meters of the cycle tracks</w:t>
+      </w:r>
+      <w:r>
+        <w:t>.</w:t>
+      </w:r>
+      <w:r>
+        <w:t xml:space="preserve"> Once the collisions are joined to the cycle tracks, </w:t>
+      </w:r>
+      <w:r>
+        <w:t>the third step counts the number of injuries by road user, year, and cycling infrastructure type</w:t>
+      </w:r>
+      <w:r>
+        <w:t>s through 2010 to 2022</w:t>
+      </w:r>
+      <w:r>
+        <w:t xml:space="preserve"> using the joined collisions.</w:t>
+      </w:r>
+      <w:r>
+        <w:t xml:space="preserve"> These counts are then used to compute the road user injury rate per </w:t>
+      </w:r>
+      <w:r>
+        <w:t>kilometer-year</w:t>
+      </w:r>
+      <w:r>
+        <w:t xml:space="preserve"> for the streets of Bloor Street, Danforth Street/Avenue, University Avenue, and Yonge Street. Danforth Street and Danforth Avenue are treated as a single street for the purpose of these calculations.</w:t>
+      </w:r>
+      <w:r>
+        <w:t xml:space="preserve"> The road user injur</w:t>
+      </w:r>
+      <w:r>
+        <w:t xml:space="preserve">ies </w:t>
+      </w:r>
+      <w:r>
+        <w:t xml:space="preserve">per </w:t>
+      </w:r>
+      <w:r>
+        <w:t>kilometer-year</w:t>
+      </w:r>
+      <w:r>
+        <w:t xml:space="preserve"> for a street and cycling infrastructure type is calculated with Equation </w:t>
+      </w:r>
+      <w:r>
+        <w:t>1</w:t>
+      </w:r>
+      <w:r>
+        <w:t>:</w:t>
+      </w:r>
+    </w:p>
+    <w:p/>
+    <w:p>
+      <w:pPr>
+        <w:pStyle w:val="Caption"/>
+        <w:ind w:left="2880"/>
+        <w:rPr>
+          <w:rFonts w:eastAsiaTheme="minorEastAsia"/>
+          <w:i w:val="0"/>
+        </w:rPr>
+      </w:pPr>
+      <m:oMath>
+        <m:r>
+          <w:rPr>
+            <w:rFonts w:ascii="Cambria Math" w:hAnsi="Cambria Math"/>
+            <w:sz w:val="24"/>
+            <w:szCs w:val="24"/>
+          </w:rPr>
+          <m:t>Rat</m:t>
+        </m:r>
+        <m:sSub>
+          <m:sSubPr>
+            <m:ctrlPr>
+              <w:rPr>
+                <w:rFonts w:ascii="Cambria Math" w:hAnsi="Cambria Math"/>
+                <w:sz w:val="24"/>
+                <w:szCs w:val="24"/>
+              </w:rPr>
+            </m:ctrlPr>
+          </m:sSubPr>
+          <m:e>
+            <m:r>
+              <w:rPr>
+                <w:rFonts w:ascii="Cambria Math" w:hAnsi="Cambria Math"/>
+                <w:sz w:val="24"/>
+                <w:szCs w:val="24"/>
+              </w:rPr>
+              <m:t>e</m:t>
+            </m:r>
+          </m:e>
+          <m:sub>
+            <m:r>
+              <w:rPr>
+                <w:rFonts w:ascii="Cambria Math" w:hAnsi="Cambria Math"/>
+                <w:sz w:val="24"/>
+                <w:szCs w:val="24"/>
+              </w:rPr>
+              <m:t>street,type</m:t>
+            </m:r>
+          </m:sub>
+        </m:sSub>
+        <m:r>
+          <w:rPr>
+            <w:rFonts w:ascii="Cambria Math" w:hAnsi="Cambria Math"/>
+            <w:sz w:val="24"/>
+            <w:szCs w:val="24"/>
+          </w:rPr>
+          <m:t xml:space="preserve"> =</m:t>
+        </m:r>
+        <m:f>
+          <m:fPr>
+            <m:ctrlPr>
+              <w:rPr>
+                <w:rFonts w:ascii="Cambria Math" w:hAnsi="Cambria Math"/>
+                <w:sz w:val="24"/>
+                <w:szCs w:val="24"/>
+              </w:rPr>
+            </m:ctrlPr>
+          </m:fPr>
+          <m:num>
+            <m:nary>
+              <m:naryPr>
+                <m:chr m:val="∑"/>
+                <m:limLoc m:val="undOvr"/>
+                <m:ctrlPr>
+                  <w:rPr>
+                    <w:rFonts w:ascii="Cambria Math" w:hAnsi="Cambria Math"/>
+                    <w:sz w:val="24"/>
+                    <w:szCs w:val="24"/>
+                  </w:rPr>
+                </m:ctrlPr>
+              </m:naryPr>
+              <m:sub>
+                <m:r>
+                  <w:rPr>
+                    <w:rFonts w:ascii="Cambria Math" w:hAnsi="Cambria Math"/>
+                    <w:sz w:val="24"/>
+                    <w:szCs w:val="24"/>
+                  </w:rPr>
+                  <m:t>i=1</m:t>
+                </m:r>
+              </m:sub>
+              <m:sup>
+                <m:r>
+                  <w:rPr>
+                    <w:rFonts w:ascii="Cambria Math" w:hAnsi="Cambria Math"/>
+                    <w:sz w:val="24"/>
+                    <w:szCs w:val="24"/>
+                  </w:rPr>
+                  <m:t>n</m:t>
+                </m:r>
+              </m:sup>
+              <m:e>
+                <m:nary>
+                  <m:naryPr>
+                    <m:chr m:val="∑"/>
+                    <m:limLoc m:val="undOvr"/>
+                    <m:ctrlPr>
+                      <w:rPr>
+                        <w:rFonts w:ascii="Cambria Math" w:hAnsi="Cambria Math"/>
+                        <w:iCs w:val="0"/>
+                        <w:color w:val="auto"/>
+                        <w:sz w:val="24"/>
+                        <w:szCs w:val="24"/>
+                      </w:rPr>
+                    </m:ctrlPr>
+                  </m:naryPr>
+                  <m:sub>
+                    <m:r>
+                      <w:rPr>
+                        <w:rFonts w:ascii="Cambria Math" w:hAnsi="Cambria Math"/>
+                        <w:sz w:val="24"/>
+                        <w:szCs w:val="24"/>
+                      </w:rPr>
+                      <m:t>j=1</m:t>
+                    </m:r>
+                  </m:sub>
+                  <m:sup>
+                    <m:r>
+                      <w:rPr>
+                        <w:rFonts w:ascii="Cambria Math" w:hAnsi="Cambria Math"/>
+                      </w:rPr>
+                      <m:t>m</m:t>
+                    </m:r>
+                  </m:sup>
+                  <m:e>
+                    <m:sSub>
+                      <m:sSubPr>
+                        <m:ctrlPr>
+                          <w:rPr>
+                            <w:rFonts w:ascii="Cambria Math" w:hAnsi="Cambria Math"/>
+                            <w:sz w:val="24"/>
+                            <w:szCs w:val="24"/>
+                          </w:rPr>
+                        </m:ctrlPr>
+                      </m:sSubPr>
+                      <m:e>
+                        <m:r>
+                          <w:rPr>
+                            <w:rFonts w:ascii="Cambria Math" w:hAnsi="Cambria Math"/>
+                            <w:sz w:val="24"/>
+                            <w:szCs w:val="24"/>
+                          </w:rPr>
+                          <m:t>x</m:t>
+                        </m:r>
+                      </m:e>
+                      <m:sub>
+                        <m:r>
+                          <w:rPr>
+                            <w:rFonts w:ascii="Cambria Math" w:hAnsi="Cambria Math"/>
+                            <w:sz w:val="24"/>
+                            <w:szCs w:val="24"/>
+                          </w:rPr>
+                          <m:t>i</m:t>
+                        </m:r>
+                        <m:r>
+                          <w:rPr>
+                            <w:rFonts w:ascii="Cambria Math" w:hAnsi="Cambria Math"/>
+                            <w:sz w:val="24"/>
+                            <w:szCs w:val="24"/>
+                          </w:rPr>
+                          <m:t>,j</m:t>
+                        </m:r>
+                      </m:sub>
+                    </m:sSub>
+                  </m:e>
+                </m:nary>
+              </m:e>
+            </m:nary>
+            <m:ctrlPr>
+              <w:rPr>
+                <w:rFonts w:ascii="Cambria Math" w:hAnsi="Cambria Math"/>
+                <w:i w:val="0"/>
+                <w:sz w:val="24"/>
+                <w:szCs w:val="24"/>
+              </w:rPr>
+            </m:ctrlPr>
+          </m:num>
+          <m:den>
+            <m:sSub>
+              <m:sSubPr>
+                <m:ctrlPr>
+                  <w:rPr>
+                    <w:rFonts w:ascii="Cambria Math" w:hAnsi="Cambria Math"/>
+                    <w:sz w:val="24"/>
+                    <w:szCs w:val="24"/>
+                  </w:rPr>
+                </m:ctrlPr>
+              </m:sSubPr>
+              <m:e>
+                <m:r>
+                  <w:rPr>
+                    <w:rFonts w:ascii="Cambria Math" w:hAnsi="Cambria Math"/>
+                    <w:sz w:val="24"/>
+                    <w:szCs w:val="24"/>
+                  </w:rPr>
+                  <m:t>l</m:t>
+                </m:r>
+              </m:e>
+              <m:sub>
+                <m:r>
+                  <w:rPr>
+                    <w:rFonts w:ascii="Cambria Math" w:hAnsi="Cambria Math"/>
+                    <w:sz w:val="24"/>
+                    <w:szCs w:val="24"/>
+                  </w:rPr>
+                  <m:t>i,j</m:t>
+                </m:r>
+              </m:sub>
+            </m:sSub>
+            <m:ctrlPr>
+              <w:rPr>
+                <w:rFonts w:ascii="Cambria Math" w:hAnsi="Cambria Math"/>
+                <w:i w:val="0"/>
+                <w:sz w:val="24"/>
+                <w:szCs w:val="24"/>
+              </w:rPr>
+            </m:ctrlPr>
+          </m:den>
+        </m:f>
+      </m:oMath>
+      <w:r>
+        <w:rPr>
+          <w:rFonts w:eastAsiaTheme="minorEastAsia"/>
+        </w:rPr>
+        <w:tab/>
+      </w:r>
+      <w:r>
+        <w:rPr>
+          <w:rFonts w:eastAsiaTheme="minorEastAsia"/>
+        </w:rPr>
+        <w:tab/>
+      </w:r>
+      <w:r>
+        <w:rPr>
+          <w:rFonts w:eastAsiaTheme="minorEastAsia"/>
+        </w:rPr>
+        <w:tab/>
+      </w:r>
+      <w:r>
+        <w:rPr>
+          <w:rFonts w:eastAsiaTheme="minorEastAsia"/>
+        </w:rPr>
+        <w:tab/>
+      </w:r>
+      <w:r>
+        <w:rPr>
+          <w:rFonts w:eastAsiaTheme="minorEastAsia"/>
+        </w:rPr>
+        <w:t xml:space="preserve">           </w:t>
+      </w:r>
+      <w:r>
+        <w:rPr>
+          <w:rFonts w:eastAsiaTheme="minorEastAsia"/>
+        </w:rPr>
+        <w:t>(</w:t>
+      </w:r>
+      <w:r>
+        <w:rPr>
+          <w:rFonts w:eastAsiaTheme="minorEastAsia"/>
+        </w:rPr>
+        <w:fldChar w:fldCharType="begin"/>
+      </w:r>
+      <w:r>
+        <w:rPr>
+          <w:rFonts w:eastAsiaTheme="minorEastAsia"/>
+        </w:rPr>
+        <w:instrText xml:space="preserve"> SEQ Equation \* ARABIC </w:instrText>
+      </w:r>
+      <w:r>
+        <w:rPr>
+          <w:rFonts w:eastAsiaTheme="minorEastAsia"/>
+        </w:rPr>
+        <w:fldChar w:fldCharType="separate"/>
+      </w:r>
+      <w:r>
+        <w:rPr>
+          <w:rFonts w:eastAsiaTheme="minorEastAsia"/>
+          <w:noProof/>
+        </w:rPr>
+        <w:t>1</w:t>
+      </w:r>
+      <w:r>
+        <w:rPr>
+          <w:rFonts w:eastAsiaTheme="minorEastAsia"/>
+        </w:rPr>
+        <w:fldChar w:fldCharType="end"/>
+      </w:r>
+      <w:r>
+        <w:rPr>
+          <w:rFonts w:eastAsiaTheme="minorEastAsia"/>
+        </w:rPr>
+        <w:t>)</w:t>
       </w:r>
     </w:p>
     <w:p>
       <w:pPr>
         <w:rPr>
-          <w:rFonts w:ascii="Calibri" w:hAnsi="Calibri" w:cs="Calibri"/>
+          <w:rFonts w:eastAsiaTheme="minorEastAsia"/>
         </w:rPr>
       </w:pPr>
       <w:r>
         <w:rPr>
-          <w:rFonts w:ascii="Calibri" w:hAnsi="Calibri" w:cs="Calibri"/>
-        </w:rPr>
-        <w:t>Richard Wen, richard.wen@utoronto.ca</w:t>
+          <w:rFonts w:eastAsiaTheme="minorEastAsia"/>
+        </w:rPr>
+        <w:t>w</w:t>
+      </w:r>
+      <w:r>
+        <w:rPr>
+          <w:rFonts w:eastAsiaTheme="minorEastAsia"/>
+        </w:rPr>
+        <w:t>here</w:t>
+      </w:r>
+      <w:r>
+        <w:rPr>
+          <w:rFonts w:eastAsiaTheme="minorEastAsia"/>
+        </w:rPr>
+        <w:t xml:space="preserve"> </w:t>
+      </w:r>
+      <m:oMath>
+        <m:r>
+          <w:rPr>
+            <w:rFonts w:ascii="Cambria Math" w:eastAsiaTheme="minorEastAsia" w:hAnsi="Cambria Math"/>
+          </w:rPr>
+          <m:t>Rat</m:t>
+        </m:r>
+        <m:sSub>
+          <m:sSubPr>
+            <m:ctrlPr>
+              <w:rPr>
+                <w:rFonts w:ascii="Cambria Math" w:eastAsiaTheme="minorEastAsia" w:hAnsi="Cambria Math"/>
+                <w:i/>
+              </w:rPr>
+            </m:ctrlPr>
+          </m:sSubPr>
+          <m:e>
+            <m:r>
+              <w:rPr>
+                <w:rFonts w:ascii="Cambria Math" w:eastAsiaTheme="minorEastAsia" w:hAnsi="Cambria Math"/>
+              </w:rPr>
+              <m:t>e</m:t>
+            </m:r>
+          </m:e>
+          <m:sub>
+            <m:r>
+              <w:rPr>
+                <w:rFonts w:ascii="Cambria Math" w:eastAsiaTheme="minorEastAsia" w:hAnsi="Cambria Math"/>
+              </w:rPr>
+              <m:t>street,type</m:t>
+            </m:r>
+          </m:sub>
+        </m:sSub>
+      </m:oMath>
+      <w:r>
+        <w:rPr>
+          <w:rFonts w:eastAsiaTheme="minorEastAsia"/>
+        </w:rPr>
+        <w:t xml:space="preserve"> is </w:t>
+      </w:r>
+      <w:r>
+        <w:rPr>
+          <w:rFonts w:eastAsiaTheme="minorEastAsia"/>
+        </w:rPr>
+        <w:t>the</w:t>
+      </w:r>
+      <w:r>
+        <w:rPr>
+          <w:rFonts w:eastAsiaTheme="minorEastAsia"/>
+        </w:rPr>
+        <w:t xml:space="preserve"> road user</w:t>
+      </w:r>
+      <w:r>
+        <w:rPr>
+          <w:rFonts w:eastAsiaTheme="minorEastAsia"/>
+        </w:rPr>
+        <w:t xml:space="preserve"> injuries per </w:t>
+      </w:r>
+      <w:r>
+        <w:rPr>
+          <w:rFonts w:eastAsiaTheme="minorEastAsia"/>
+        </w:rPr>
+        <w:t>kilometer-year</w:t>
+      </w:r>
+      <w:r>
+        <w:rPr>
+          <w:rFonts w:eastAsiaTheme="minorEastAsia"/>
+        </w:rPr>
+        <w:t xml:space="preserve"> for a street an</w:t>
+      </w:r>
+      <w:r>
+        <w:rPr>
+          <w:rFonts w:eastAsiaTheme="minorEastAsia"/>
+        </w:rPr>
+        <w:t xml:space="preserve">d </w:t>
+      </w:r>
+      <w:r>
+        <w:rPr>
+          <w:rFonts w:eastAsiaTheme="minorEastAsia"/>
+        </w:rPr>
+        <w:t>cycling infrastructure type,</w:t>
+      </w:r>
+      <w:r>
+        <w:rPr>
+          <w:rFonts w:eastAsiaTheme="minorEastAsia"/>
+        </w:rPr>
+        <w:t xml:space="preserve"> </w:t>
+      </w:r>
+      <m:oMath>
+        <m:r>
+          <w:rPr>
+            <w:rFonts w:ascii="Cambria Math" w:eastAsiaTheme="minorEastAsia" w:hAnsi="Cambria Math"/>
+          </w:rPr>
+          <m:t>n</m:t>
+        </m:r>
+      </m:oMath>
+      <w:r>
+        <w:rPr>
+          <w:rFonts w:eastAsiaTheme="minorEastAsia"/>
+        </w:rPr>
+        <w:t xml:space="preserve"> is the number of years in the data, </w:t>
+      </w:r>
+      <m:oMath>
+        <m:r>
+          <w:rPr>
+            <w:rFonts w:ascii="Cambria Math" w:eastAsiaTheme="minorEastAsia" w:hAnsi="Cambria Math"/>
+          </w:rPr>
+          <m:t>m</m:t>
+        </m:r>
+      </m:oMath>
+      <w:r>
+        <w:rPr>
+          <w:rFonts w:eastAsiaTheme="minorEastAsia"/>
+        </w:rPr>
+        <w:t xml:space="preserve"> is the number of segments with the infrastructure type,</w:t>
+      </w:r>
+      <w:r>
+        <w:rPr>
+          <w:rFonts w:eastAsiaTheme="minorEastAsia"/>
+        </w:rPr>
+        <w:t xml:space="preserve"> </w:t>
+      </w:r>
+      <m:oMath>
+        <m:sSub>
+          <m:sSubPr>
+            <m:ctrlPr>
+              <w:rPr>
+                <w:rFonts w:ascii="Cambria Math" w:eastAsiaTheme="minorEastAsia" w:hAnsi="Cambria Math"/>
+                <w:i/>
+              </w:rPr>
+            </m:ctrlPr>
+          </m:sSubPr>
+          <m:e>
+            <m:r>
+              <w:rPr>
+                <w:rFonts w:ascii="Cambria Math" w:eastAsiaTheme="minorEastAsia" w:hAnsi="Cambria Math"/>
+              </w:rPr>
+              <m:t>x</m:t>
+            </m:r>
+          </m:e>
+          <m:sub>
+            <m:r>
+              <w:rPr>
+                <w:rFonts w:ascii="Cambria Math" w:eastAsiaTheme="minorEastAsia" w:hAnsi="Cambria Math"/>
+              </w:rPr>
+              <m:t>t,s,i</m:t>
+            </m:r>
+          </m:sub>
+        </m:sSub>
+      </m:oMath>
+      <w:r>
+        <w:rPr>
+          <w:rFonts w:eastAsiaTheme="minorEastAsia"/>
+        </w:rPr>
+        <w:t xml:space="preserve"> </w:t>
+      </w:r>
+      <w:r>
+        <w:rPr>
+          <w:rFonts w:eastAsiaTheme="minorEastAsia"/>
+        </w:rPr>
+        <w:t xml:space="preserve">is the </w:t>
+      </w:r>
+      <w:r>
+        <w:rPr>
+          <w:rFonts w:eastAsiaTheme="minorEastAsia"/>
+        </w:rPr>
+        <w:t xml:space="preserve">total </w:t>
+      </w:r>
+      <w:r>
+        <w:rPr>
+          <w:rFonts w:eastAsiaTheme="minorEastAsia"/>
+        </w:rPr>
+        <w:t xml:space="preserve">number of </w:t>
+      </w:r>
+      <w:r>
+        <w:rPr>
+          <w:rFonts w:eastAsiaTheme="minorEastAsia"/>
+        </w:rPr>
+        <w:t xml:space="preserve">road user </w:t>
+      </w:r>
+      <w:r>
+        <w:rPr>
+          <w:rFonts w:eastAsiaTheme="minorEastAsia"/>
+        </w:rPr>
+        <w:t>injuries</w:t>
+      </w:r>
+      <w:r>
+        <w:rPr>
+          <w:rFonts w:eastAsiaTheme="minorEastAsia"/>
+        </w:rPr>
+        <w:t xml:space="preserve"> </w:t>
+      </w:r>
+      <m:oMath>
+        <m:r>
+          <w:rPr>
+            <w:rFonts w:ascii="Cambria Math" w:eastAsiaTheme="minorEastAsia" w:hAnsi="Cambria Math"/>
+          </w:rPr>
+          <m:t>x</m:t>
+        </m:r>
+      </m:oMath>
+      <w:r>
+        <w:rPr>
+          <w:rFonts w:eastAsiaTheme="minorEastAsia"/>
+        </w:rPr>
+        <w:t xml:space="preserve"> for a year</w:t>
+      </w:r>
+      <w:r>
+        <w:rPr>
+          <w:rFonts w:eastAsiaTheme="minorEastAsia"/>
+        </w:rPr>
+        <w:t>s</w:t>
+      </w:r>
+      <w:r>
+        <w:rPr>
+          <w:rFonts w:eastAsiaTheme="minorEastAsia"/>
+        </w:rPr>
+        <w:t xml:space="preserve"> </w:t>
+      </w:r>
+      <m:oMath>
+        <m:r>
+          <w:rPr>
+            <w:rFonts w:ascii="Cambria Math" w:eastAsiaTheme="minorEastAsia" w:hAnsi="Cambria Math"/>
+          </w:rPr>
+          <m:t>i</m:t>
+        </m:r>
+      </m:oMath>
+      <w:r>
+        <w:rPr>
+          <w:rFonts w:eastAsiaTheme="minorEastAsia"/>
+        </w:rPr>
+        <w:t xml:space="preserve"> and segment</w:t>
+      </w:r>
+      <w:r>
+        <w:rPr>
+          <w:rFonts w:eastAsiaTheme="minorEastAsia"/>
+        </w:rPr>
+        <w:t xml:space="preserve"> </w:t>
+      </w:r>
+      <m:oMath>
+        <m:r>
+          <w:rPr>
+            <w:rFonts w:ascii="Cambria Math" w:eastAsiaTheme="minorEastAsia" w:hAnsi="Cambria Math"/>
+          </w:rPr>
+          <m:t>j</m:t>
+        </m:r>
+      </m:oMath>
+      <w:r>
+        <w:rPr>
+          <w:rFonts w:eastAsiaTheme="minorEastAsia"/>
+        </w:rPr>
+        <w:t>,</w:t>
+      </w:r>
+      <w:r>
+        <w:rPr>
+          <w:rFonts w:eastAsiaTheme="minorEastAsia"/>
+        </w:rPr>
+        <w:t xml:space="preserve"> and</w:t>
+      </w:r>
+      <w:r>
+        <w:rPr>
+          <w:rFonts w:eastAsiaTheme="minorEastAsia"/>
+        </w:rPr>
+        <w:t xml:space="preserve"> </w:t>
+      </w:r>
+      <m:oMath>
+        <m:sSub>
+          <m:sSubPr>
+            <m:ctrlPr>
+              <w:rPr>
+                <w:rFonts w:ascii="Cambria Math" w:eastAsiaTheme="minorEastAsia" w:hAnsi="Cambria Math"/>
+                <w:i/>
+              </w:rPr>
+            </m:ctrlPr>
+          </m:sSubPr>
+          <m:e>
+            <m:r>
+              <w:rPr>
+                <w:rFonts w:ascii="Cambria Math" w:eastAsiaTheme="minorEastAsia" w:hAnsi="Cambria Math"/>
+              </w:rPr>
+              <m:t>l</m:t>
+            </m:r>
+          </m:e>
+          <m:sub>
+            <m:r>
+              <w:rPr>
+                <w:rFonts w:ascii="Cambria Math" w:eastAsiaTheme="minorEastAsia" w:hAnsi="Cambria Math"/>
+              </w:rPr>
+              <m:t>i,j</m:t>
+            </m:r>
+          </m:sub>
+        </m:sSub>
+      </m:oMath>
+      <w:r>
+        <w:rPr>
+          <w:rFonts w:eastAsiaTheme="minorEastAsia"/>
+        </w:rPr>
+        <w:t xml:space="preserve"> is the </w:t>
+      </w:r>
+      <w:r>
+        <w:rPr>
+          <w:rFonts w:eastAsiaTheme="minorEastAsia"/>
+        </w:rPr>
+        <w:t xml:space="preserve">length in kilometers of segment </w:t>
+      </w:r>
+      <m:oMath>
+        <m:r>
+          <w:rPr>
+            <w:rFonts w:ascii="Cambria Math" w:eastAsiaTheme="minorEastAsia" w:hAnsi="Cambria Math"/>
+          </w:rPr>
+          <m:t>j</m:t>
+        </m:r>
+      </m:oMath>
+      <w:r>
+        <w:rPr>
+          <w:rFonts w:eastAsiaTheme="minorEastAsia"/>
+        </w:rPr>
+        <w:t xml:space="preserve"> for year</w:t>
+      </w:r>
+      <m:oMath>
+        <m:r>
+          <w:rPr>
+            <w:rFonts w:ascii="Cambria Math" w:eastAsiaTheme="minorEastAsia" w:hAnsi="Cambria Math"/>
+          </w:rPr>
+          <m:t xml:space="preserve"> i</m:t>
+        </m:r>
+      </m:oMath>
+      <w:r>
+        <w:rPr>
+          <w:rFonts w:eastAsiaTheme="minorEastAsia"/>
+        </w:rPr>
+        <w:t>.</w:t>
+      </w:r>
+      <w:r>
+        <w:rPr>
+          <w:rFonts w:eastAsiaTheme="minorEastAsia"/>
+        </w:rPr>
+        <w:t xml:space="preserve"> The road user injuries per </w:t>
+      </w:r>
+      <w:r>
+        <w:rPr>
+          <w:rFonts w:eastAsiaTheme="minorEastAsia"/>
+        </w:rPr>
+        <w:t>kilometer-year</w:t>
+      </w:r>
+      <w:r>
+        <w:rPr>
+          <w:rFonts w:eastAsiaTheme="minorEastAsia"/>
+        </w:rPr>
+        <w:t xml:space="preserve"> is calculated for every street (</w:t>
+      </w:r>
+      <w:r>
+        <w:t>Bloor Street, Danforth Street/Avenue, University Avenue, and Yonge Street</w:t>
+      </w:r>
+      <w:r>
+        <w:rPr>
+          <w:rFonts w:eastAsiaTheme="minorEastAsia"/>
+        </w:rPr>
+        <w:t>), infrastructure type (none, painted lane, and cycle track), and road user (driver-related, cyclist-related, and pedestrian-related).</w:t>
+      </w:r>
+      <w:r>
+        <w:rPr>
+          <w:rFonts w:eastAsiaTheme="minorEastAsia"/>
+        </w:rPr>
+        <w:t xml:space="preserve"> R code</w:t>
+      </w:r>
+      <w:r>
+        <w:rPr>
+          <w:rFonts w:eastAsiaTheme="minorEastAsia"/>
+        </w:rPr>
+        <w:t xml:space="preserve"> to reproduce the results of the methodology</w:t>
+      </w:r>
+      <w:r>
+        <w:rPr>
+          <w:rFonts w:eastAsiaTheme="minorEastAsia"/>
+        </w:rPr>
+        <w:t xml:space="preserve"> is available at </w:t>
+      </w:r>
+      <w:hyperlink r:id="rId9" w:history="1">
+        <w:r>
+          <w:rPr>
+            <w:rStyle w:val="Hyperlink"/>
+            <w:rFonts w:eastAsiaTheme="minorEastAsia"/>
+          </w:rPr>
+          <w:t>https://rrwen.github.io/recovr-eval/archive/collisions-bloorunidanyonge</w:t>
+        </w:r>
+      </w:hyperlink>
+      <w:r>
+        <w:rPr>
+          <w:rFonts w:eastAsiaTheme="minorEastAsia"/>
+        </w:rPr>
+        <w:t>.</w:t>
+      </w:r>
+    </w:p>
+    <w:p/>
+    <w:p>
+      <w:pPr>
+        <w:keepNext/>
+        <w:jc w:val="center"/>
+      </w:pPr>
+      <w:r>
+        <w:rPr>
+          <w:noProof/>
+        </w:rPr>
+        <w:drawing>
+          <wp:inline distT="0" distB="0" distL="0" distR="0" wp14:anchorId="7004F7F2" wp14:editId="2439C675">
+            <wp:extent cx="4414298" cy="3579542"/>
+            <wp:effectExtent l="0" t="0" r="5715" b="1905"/>
+            <wp:docPr id="835162061" name="Picture 1" descr="A diagram of a flowchart&#10;&#10;Description automatically generated"/>
+            <wp:cNvGraphicFramePr>
+              <a:graphicFrameLocks xmlns:a="http://schemas.openxmlformats.org/drawingml/2006/main" noChangeAspect="1"/>
+            </wp:cNvGraphicFramePr>
+            <a:graphic xmlns:a="http://schemas.openxmlformats.org/drawingml/2006/main">
+              <a:graphicData uri="http://schemas.openxmlformats.org/drawingml/2006/picture">
+                <pic:pic xmlns:pic="http://schemas.openxmlformats.org/drawingml/2006/picture">
+                  <pic:nvPicPr>
+                    <pic:cNvPr id="835162061" name="Picture 1" descr="A diagram of a flowchart&#10;&#10;Description automatically generated"/>
+                    <pic:cNvPicPr/>
+                  </pic:nvPicPr>
+                  <pic:blipFill>
+                    <a:blip r:embed="rId10" cstate="print">
+                      <a:extLst>
+                        <a:ext uri="{28A0092B-C50C-407E-A947-70E740481C1C}">
+                          <a14:useLocalDpi xmlns:a14="http://schemas.microsoft.com/office/drawing/2010/main" val="0"/>
+                        </a:ext>
+                      </a:extLst>
+                    </a:blip>
+                    <a:stretch>
+                      <a:fillRect/>
+                    </a:stretch>
+                  </pic:blipFill>
+                  <pic:spPr>
+                    <a:xfrm>
+                      <a:off x="0" y="0"/>
+                      <a:ext cx="4535479" cy="3677808"/>
+                    </a:xfrm>
+                    <a:prstGeom prst="rect">
+                      <a:avLst/>
+                    </a:prstGeom>
+                  </pic:spPr>
+                </pic:pic>
+              </a:graphicData>
+            </a:graphic>
+          </wp:inline>
+        </w:drawing>
       </w:r>
     </w:p>
     <w:p>
       <w:pPr>
-        <w:rPr>
-          <w:rFonts w:ascii="Calibri" w:hAnsi="Calibri" w:cs="Calibri"/>
-        </w:rPr>
+        <w:pStyle w:val="Caption"/>
       </w:pPr>
-      <w:r>
-        <w:rPr>
-          <w:rFonts w:ascii="Calibri" w:hAnsi="Calibri" w:cs="Calibri"/>
-        </w:rPr>
-        <w:t>December 14, 2024</w:t>
+      <w:bookmarkStart w:id="1" w:name="_Ref185038691"/>
+      <w:r>
+        <w:t xml:space="preserve">Figure </w:t>
+      </w:r>
+      <w:fldSimple w:instr=" SEQ Figure \* ARABIC ">
+        <w:r>
+          <w:rPr>
+            <w:noProof/>
+          </w:rPr>
+          <w:t>1</w:t>
+        </w:r>
+      </w:fldSimple>
+      <w:bookmarkEnd w:id="1"/>
+      <w:r>
+        <w:t>. Methods for Calculating Injury Rates for Bloor, Danforth, University, and Yonge Streets.</w:t>
+      </w:r>
+    </w:p>
+    <w:p/>
+    <w:p>
+      <w:pPr>
+        <w:pStyle w:val="Heading1"/>
+      </w:pPr>
+      <w:r>
+        <w:lastRenderedPageBreak/>
+        <w:t>References</w:t>
+      </w:r>
+    </w:p>
+    <w:p/>
+    <w:p>
+      <w:pPr>
+        <w:pStyle w:val="Bibliography"/>
+        <w:spacing w:line="240" w:lineRule="auto"/>
+        <w:rPr>
+          <w:lang w:val="en-US"/>
+        </w:rPr>
+      </w:pPr>
+      <w:r>
+        <w:fldChar w:fldCharType="begin"/>
+      </w:r>
+      <w:r>
+        <w:instrText xml:space="preserve"> ADDIN ZOTERO_BIBL {"uncited":[],"omitted":[],"custom":[]} CSL_BIBLIOGRAPHY </w:instrText>
+      </w:r>
+      <w:r>
+        <w:fldChar w:fldCharType="separate"/>
+      </w:r>
+      <w:r>
+        <w:rPr>
+          <w:lang w:val="en-US"/>
+        </w:rPr>
+        <w:t xml:space="preserve">Rothman, L., Samsel, K., Howard, A., Zanotto, M., Winters, M., Hagel, B., Wen, R., &amp; Batomen, B. (2024). </w:t>
+      </w:r>
+      <w:r>
+        <w:rPr>
+          <w:i/>
+          <w:iCs/>
+          <w:lang w:val="en-US"/>
+        </w:rPr>
+        <w:t>Pedaling forward: The evolution of bicycling infrastructure in 3 Canadian cities from 2010 to 2022</w:t>
+      </w:r>
+      <w:r>
+        <w:rPr>
+          <w:lang w:val="en-US"/>
+        </w:rPr>
+        <w:t>. BMJ Publishing Group Ltd. https://injuryprevention.bmj.com/content/30/Suppl_1/A72.1.abstract</w:t>
       </w:r>
     </w:p>
     <w:p>
       <w:pPr>
-        <w:rPr>
-          <w:rFonts w:ascii="Calibri" w:hAnsi="Calibri" w:cs="Calibri"/>
+        <w:pStyle w:val="Bibliography"/>
+        <w:spacing w:line="240" w:lineRule="auto"/>
+        <w:rPr>
+          <w:lang w:val="en-US"/>
         </w:rPr>
       </w:pPr>
+      <w:r>
+        <w:rPr>
+          <w:lang w:val="en-US"/>
+        </w:rPr>
+        <w:t xml:space="preserve">Winters, M., Beairsto, J., Ferster, C., Laberee, K., Manaugh, K., &amp; Nelson, T. (2022). The Canadian bikeway comfort and safety metrics (CAN-BICS): National measures of the bicycling environment for use in research and policy. </w:t>
+      </w:r>
+      <w:r>
+        <w:rPr>
+          <w:i/>
+          <w:iCs/>
+          <w:lang w:val="en-US"/>
+        </w:rPr>
+        <w:t>Health Reports</w:t>
+      </w:r>
+      <w:r>
+        <w:rPr>
+          <w:lang w:val="en-US"/>
+        </w:rPr>
+        <w:t xml:space="preserve">, </w:t>
+      </w:r>
+      <w:r>
+        <w:rPr>
+          <w:i/>
+          <w:iCs/>
+          <w:lang w:val="en-US"/>
+        </w:rPr>
+        <w:t>33</w:t>
+      </w:r>
+      <w:r>
+        <w:rPr>
+          <w:lang w:val="en-US"/>
+        </w:rPr>
+        <w:t>(10), 3–13.</w:t>
+      </w:r>
     </w:p>
     <w:p>
-      <w:pPr>
-        <w:rPr>
-          <w:rFonts w:ascii="Calibri" w:hAnsi="Calibri" w:cs="Calibri"/>
-        </w:rPr>
-      </w:pPr>
-      <w:r>
-        <w:rPr>
-          <w:rFonts w:ascii="Calibri" w:hAnsi="Calibri" w:cs="Calibri"/>
-        </w:rPr>
-        <w:t>Methodology</w:t>
+      <w:r>
+        <w:fldChar w:fldCharType="end"/>
       </w:r>
     </w:p>
-    <w:p>
-      <w:pPr>
-        <w:rPr>
-          <w:rFonts w:ascii="Calibri" w:hAnsi="Calibri" w:cs="Calibri"/>
-        </w:rPr>
-      </w:pPr>
-    </w:p>
-    <w:p>
-      <w:pPr>
-        <w:rPr>
-          <w:rFonts w:ascii="Calibri" w:hAnsi="Calibri" w:cs="Calibri"/>
-        </w:rPr>
-      </w:pPr>
-    </w:p>
+    <w:p/>
     <w:sectPr>
+      <w:footerReference w:type="even" r:id="rId11"/>
+      <w:footerReference w:type="default" r:id="rId12"/>
       <w:pgSz w:w="12240" w:h="15840"/>
-      <w:pgMar w:top="1440" w:right="1440" w:bottom="1440" w:left="1440" w:header="708" w:footer="708" w:gutter="0"/>
+      <w:pgMar w:top="1440" w:right="1440" w:bottom="1440" w:left="1440" w:header="709" w:footer="709" w:gutter="0"/>
       <w:cols w:space="708"/>
       <w:docGrid w:linePitch="360"/>
     </w:sectPr>
   </w:body>
 </w:document>
+</file>
+
+<file path=word/endnotes.xml><?xml version="1.0" encoding="utf-8"?>
+<w:endnotes xmlns:wpc="http://schemas.microsoft.com/office/word/2010/wordprocessingCanvas" xmlns:cx="http://schemas.microsoft.com/office/drawing/2014/chartex" xmlns:cx1="http://schemas.microsoft.com/office/drawing/2015/9/8/chartex" xmlns:cx2="http://schemas.microsoft.com/office/drawing/2015/10/21/chartex" xmlns:cx3="http://schemas.microsoft.com/office/drawing/2016/5/9/chartex" xmlns:cx4="http://schemas.microsoft.com/office/drawing/2016/5/10/chartex" xmlns:cx5="http://schemas.microsoft.com/office/drawing/2016/5/11/chartex" xmlns:cx6="http://schemas.microsoft.com/office/drawing/2016/5/12/chartex" xmlns:cx7="http://schemas.microsoft.com/office/drawing/2016/5/13/chartex" xmlns:cx8="http://schemas.microsoft.com/office/drawing/2016/5/14/chartex" xmlns:mc="http://schemas.openxmlformats.org/markup-compatibility/2006" xmlns:aink="http://schemas.microsoft.com/office/drawing/2016/ink" xmlns:am3d="http://schemas.microsoft.com/office/drawing/2017/model3d" xmlns:o="urn:schemas-microsoft-com:office:office" xmlns:oel="http://schemas.microsoft.com/office/2019/extlst" xmlns:r="http://schemas.openxmlformats.org/officeDocument/2006/relationships" xmlns:m="http://schemas.openxmlformats.org/officeDocument/2006/math" xmlns:v="urn:schemas-microsoft-com:vml" xmlns:wp14="http://schemas.microsoft.com/office/word/2010/wordprocessingDrawing" xmlns:wp="http://schemas.openxmlformats.org/drawingml/2006/wordprocessingDrawing" xmlns:w10="urn:schemas-microsoft-com:office:word" xmlns:w="http://schemas.openxmlformats.org/wordprocessingml/2006/main" xmlns:w14="http://schemas.microsoft.com/office/word/2010/wordml" xmlns:w15="http://schemas.microsoft.com/office/word/2012/wordml" xmlns:w16cex="http://schemas.microsoft.com/office/word/2018/wordml/cex" xmlns:w16cid="http://schemas.microsoft.com/office/word/2016/wordml/cid" xmlns:w16="http://schemas.microsoft.com/office/word/2018/wordml" xmlns:w16du="http://schemas.microsoft.com/office/word/2023/wordml/word16du" xmlns:w16sdtdh="http://schemas.microsoft.com/office/word/2020/wordml/sdtdatahash" xmlns:w16se="http://schemas.microsoft.com/office/word/2015/wordml/symex" xmlns:wpg="http://schemas.microsoft.com/office/word/2010/wordprocessingGroup" xmlns:wpi="http://schemas.microsoft.com/office/word/2010/wordprocessingInk" xmlns:wne="http://schemas.microsoft.com/office/word/2006/wordml" xmlns:wps="http://schemas.microsoft.com/office/word/2010/wordprocessingShape" mc:Ignorable="w14 w15 w16se w16cid w16 w16cex w16sdtdh w16du wp14">
+  <w:endnote w:type="separator" w:id="-1">
+    <w:p>
+      <w:r>
+        <w:separator/>
+      </w:r>
+    </w:p>
+  </w:endnote>
+  <w:endnote w:type="continuationSeparator" w:id="0">
+    <w:p>
+      <w:r>
+        <w:continuationSeparator/>
+      </w:r>
+    </w:p>
+  </w:endnote>
+</w:endnotes>
+</file>
+
+<file path=word/footer1.xml><?xml version="1.0" encoding="utf-8"?>
+<w:ftr xmlns:wpc="http://schemas.microsoft.com/office/word/2010/wordprocessingCanvas" xmlns:cx="http://schemas.microsoft.com/office/drawing/2014/chartex" xmlns:cx1="http://schemas.microsoft.com/office/drawing/2015/9/8/chartex" xmlns:cx2="http://schemas.microsoft.com/office/drawing/2015/10/21/chartex" xmlns:cx3="http://schemas.microsoft.com/office/drawing/2016/5/9/chartex" xmlns:cx4="http://schemas.microsoft.com/office/drawing/2016/5/10/chartex" xmlns:cx5="http://schemas.microsoft.com/office/drawing/2016/5/11/chartex" xmlns:cx6="http://schemas.microsoft.com/office/drawing/2016/5/12/chartex" xmlns:cx7="http://schemas.microsoft.com/office/drawing/2016/5/13/chartex" xmlns:cx8="http://schemas.microsoft.com/office/drawing/2016/5/14/chartex" xmlns:mc="http://schemas.openxmlformats.org/markup-compatibility/2006" xmlns:aink="http://schemas.microsoft.com/office/drawing/2016/ink" xmlns:am3d="http://schemas.microsoft.com/office/drawing/2017/model3d" xmlns:o="urn:schemas-microsoft-com:office:office" xmlns:oel="http://schemas.microsoft.com/office/2019/extlst" xmlns:r="http://schemas.openxmlformats.org/officeDocument/2006/relationships" xmlns:m="http://schemas.openxmlformats.org/officeDocument/2006/math" xmlns:v="urn:schemas-microsoft-com:vml" xmlns:wp14="http://schemas.microsoft.com/office/word/2010/wordprocessingDrawing" xmlns:wp="http://schemas.openxmlformats.org/drawingml/2006/wordprocessingDrawing" xmlns:w10="urn:schemas-microsoft-com:office:word" xmlns:w="http://schemas.openxmlformats.org/wordprocessingml/2006/main" xmlns:w14="http://schemas.microsoft.com/office/word/2010/wordml" xmlns:w15="http://schemas.microsoft.com/office/word/2012/wordml" xmlns:w16cex="http://schemas.microsoft.com/office/word/2018/wordml/cex" xmlns:w16cid="http://schemas.microsoft.com/office/word/2016/wordml/cid" xmlns:w16="http://schemas.microsoft.com/office/word/2018/wordml" xmlns:w16du="http://schemas.microsoft.com/office/word/2023/wordml/word16du" xmlns:w16sdtdh="http://schemas.microsoft.com/office/word/2020/wordml/sdtdatahash" xmlns:w16se="http://schemas.microsoft.com/office/word/2015/wordml/symex" xmlns:wpg="http://schemas.microsoft.com/office/word/2010/wordprocessingGroup" xmlns:wpi="http://schemas.microsoft.com/office/word/2010/wordprocessingInk" xmlns:wne="http://schemas.microsoft.com/office/word/2006/wordml" xmlns:wps="http://schemas.microsoft.com/office/word/2010/wordprocessingShape" mc:Ignorable="w14 w15 w16se w16cid w16 w16cex w16sdtdh w16du wp14">
+  <w:sdt>
+    <w:sdtPr>
+      <w:rPr>
+        <w:rStyle w:val="PageNumber"/>
+      </w:rPr>
+      <w:id w:val="1766270361"/>
+      <w:docPartObj>
+        <w:docPartGallery w:val="Page Numbers (Bottom of Page)"/>
+        <w:docPartUnique/>
+      </w:docPartObj>
+    </w:sdtPr>
+    <w:sdtContent>
+      <w:p>
+        <w:pPr>
+          <w:pStyle w:val="Footer"/>
+          <w:framePr w:wrap="none" w:vAnchor="text" w:hAnchor="margin" w:xAlign="right" w:y="1"/>
+          <w:rPr>
+            <w:rStyle w:val="PageNumber"/>
+          </w:rPr>
+        </w:pPr>
+        <w:r>
+          <w:rPr>
+            <w:rStyle w:val="PageNumber"/>
+          </w:rPr>
+          <w:fldChar w:fldCharType="begin"/>
+        </w:r>
+        <w:r>
+          <w:rPr>
+            <w:rStyle w:val="PageNumber"/>
+          </w:rPr>
+          <w:instrText xml:space="preserve"> PAGE </w:instrText>
+        </w:r>
+        <w:r>
+          <w:rPr>
+            <w:rStyle w:val="PageNumber"/>
+          </w:rPr>
+          <w:fldChar w:fldCharType="end"/>
+        </w:r>
+      </w:p>
+    </w:sdtContent>
+  </w:sdt>
+  <w:p>
+    <w:pPr>
+      <w:pStyle w:val="Footer"/>
+      <w:ind w:right="360"/>
+    </w:pPr>
+  </w:p>
+</w:ftr>
+</file>
+
+<file path=word/footer2.xml><?xml version="1.0" encoding="utf-8"?>
+<w:ftr xmlns:wpc="http://schemas.microsoft.com/office/word/2010/wordprocessingCanvas" xmlns:cx="http://schemas.microsoft.com/office/drawing/2014/chartex" xmlns:cx1="http://schemas.microsoft.com/office/drawing/2015/9/8/chartex" xmlns:cx2="http://schemas.microsoft.com/office/drawing/2015/10/21/chartex" xmlns:cx3="http://schemas.microsoft.com/office/drawing/2016/5/9/chartex" xmlns:cx4="http://schemas.microsoft.com/office/drawing/2016/5/10/chartex" xmlns:cx5="http://schemas.microsoft.com/office/drawing/2016/5/11/chartex" xmlns:cx6="http://schemas.microsoft.com/office/drawing/2016/5/12/chartex" xmlns:cx7="http://schemas.microsoft.com/office/drawing/2016/5/13/chartex" xmlns:cx8="http://schemas.microsoft.com/office/drawing/2016/5/14/chartex" xmlns:mc="http://schemas.openxmlformats.org/markup-compatibility/2006" xmlns:aink="http://schemas.microsoft.com/office/drawing/2016/ink" xmlns:am3d="http://schemas.microsoft.com/office/drawing/2017/model3d" xmlns:o="urn:schemas-microsoft-com:office:office" xmlns:oel="http://schemas.microsoft.com/office/2019/extlst" xmlns:r="http://schemas.openxmlformats.org/officeDocument/2006/relationships" xmlns:m="http://schemas.openxmlformats.org/officeDocument/2006/math" xmlns:v="urn:schemas-microsoft-com:vml" xmlns:wp14="http://schemas.microsoft.com/office/word/2010/wordprocessingDrawing" xmlns:wp="http://schemas.openxmlformats.org/drawingml/2006/wordprocessingDrawing" xmlns:w10="urn:schemas-microsoft-com:office:word" xmlns:w="http://schemas.openxmlformats.org/wordprocessingml/2006/main" xmlns:w14="http://schemas.microsoft.com/office/word/2010/wordml" xmlns:w15="http://schemas.microsoft.com/office/word/2012/wordml" xmlns:w16cex="http://schemas.microsoft.com/office/word/2018/wordml/cex" xmlns:w16cid="http://schemas.microsoft.com/office/word/2016/wordml/cid" xmlns:w16="http://schemas.microsoft.com/office/word/2018/wordml" xmlns:w16du="http://schemas.microsoft.com/office/word/2023/wordml/word16du" xmlns:w16sdtdh="http://schemas.microsoft.com/office/word/2020/wordml/sdtdatahash" xmlns:w16se="http://schemas.microsoft.com/office/word/2015/wordml/symex" xmlns:wpg="http://schemas.microsoft.com/office/word/2010/wordprocessingGroup" xmlns:wpi="http://schemas.microsoft.com/office/word/2010/wordprocessingInk" xmlns:wne="http://schemas.microsoft.com/office/word/2006/wordml" xmlns:wps="http://schemas.microsoft.com/office/word/2010/wordprocessingShape" mc:Ignorable="w14 w15 w16se w16cid w16 w16cex w16sdtdh w16du wp14">
+  <w:sdt>
+    <w:sdtPr>
+      <w:rPr>
+        <w:rStyle w:val="PageNumber"/>
+      </w:rPr>
+      <w:id w:val="-1932423900"/>
+      <w:docPartObj>
+        <w:docPartGallery w:val="Page Numbers (Bottom of Page)"/>
+        <w:docPartUnique/>
+      </w:docPartObj>
+    </w:sdtPr>
+    <w:sdtContent>
+      <w:p>
+        <w:pPr>
+          <w:pStyle w:val="Footer"/>
+          <w:framePr w:wrap="none" w:vAnchor="text" w:hAnchor="margin" w:xAlign="right" w:y="1"/>
+          <w:rPr>
+            <w:rStyle w:val="PageNumber"/>
+          </w:rPr>
+        </w:pPr>
+        <w:r>
+          <w:rPr>
+            <w:rStyle w:val="PageNumber"/>
+          </w:rPr>
+          <w:fldChar w:fldCharType="begin"/>
+        </w:r>
+        <w:r>
+          <w:rPr>
+            <w:rStyle w:val="PageNumber"/>
+          </w:rPr>
+          <w:instrText xml:space="preserve"> PAGE </w:instrText>
+        </w:r>
+        <w:r>
+          <w:rPr>
+            <w:rStyle w:val="PageNumber"/>
+          </w:rPr>
+          <w:fldChar w:fldCharType="separate"/>
+        </w:r>
+        <w:r>
+          <w:rPr>
+            <w:rStyle w:val="PageNumber"/>
+            <w:noProof/>
+          </w:rPr>
+          <w:t>1</w:t>
+        </w:r>
+        <w:r>
+          <w:rPr>
+            <w:rStyle w:val="PageNumber"/>
+          </w:rPr>
+          <w:fldChar w:fldCharType="end"/>
+        </w:r>
+      </w:p>
+    </w:sdtContent>
+  </w:sdt>
+  <w:p>
+    <w:pPr>
+      <w:pStyle w:val="Footer"/>
+      <w:ind w:right="360"/>
+    </w:pPr>
+  </w:p>
+</w:ftr>
+</file>
+
+<file path=word/footnotes.xml><?xml version="1.0" encoding="utf-8"?>
+<w:footnotes xmlns:wpc="http://schemas.microsoft.com/office/word/2010/wordprocessingCanvas" xmlns:cx="http://schemas.microsoft.com/office/drawing/2014/chartex" xmlns:cx1="http://schemas.microsoft.com/office/drawing/2015/9/8/chartex" xmlns:cx2="http://schemas.microsoft.com/office/drawing/2015/10/21/chartex" xmlns:cx3="http://schemas.microsoft.com/office/drawing/2016/5/9/chartex" xmlns:cx4="http://schemas.microsoft.com/office/drawing/2016/5/10/chartex" xmlns:cx5="http://schemas.microsoft.com/office/drawing/2016/5/11/chartex" xmlns:cx6="http://schemas.microsoft.com/office/drawing/2016/5/12/chartex" xmlns:cx7="http://schemas.microsoft.com/office/drawing/2016/5/13/chartex" xmlns:cx8="http://schemas.microsoft.com/office/drawing/2016/5/14/chartex" xmlns:mc="http://schemas.openxmlformats.org/markup-compatibility/2006" xmlns:aink="http://schemas.microsoft.com/office/drawing/2016/ink" xmlns:am3d="http://schemas.microsoft.com/office/drawing/2017/model3d" xmlns:o="urn:schemas-microsoft-com:office:office" xmlns:oel="http://schemas.microsoft.com/office/2019/extlst" xmlns:r="http://schemas.openxmlformats.org/officeDocument/2006/relationships" xmlns:m="http://schemas.openxmlformats.org/officeDocument/2006/math" xmlns:v="urn:schemas-microsoft-com:vml" xmlns:wp14="http://schemas.microsoft.com/office/word/2010/wordprocessingDrawing" xmlns:wp="http://schemas.openxmlformats.org/drawingml/2006/wordprocessingDrawing" xmlns:w10="urn:schemas-microsoft-com:office:word" xmlns:w="http://schemas.openxmlformats.org/wordprocessingml/2006/main" xmlns:w14="http://schemas.microsoft.com/office/word/2010/wordml" xmlns:w15="http://schemas.microsoft.com/office/word/2012/wordml" xmlns:w16cex="http://schemas.microsoft.com/office/word/2018/wordml/cex" xmlns:w16cid="http://schemas.microsoft.com/office/word/2016/wordml/cid" xmlns:w16="http://schemas.microsoft.com/office/word/2018/wordml" xmlns:w16du="http://schemas.microsoft.com/office/word/2023/wordml/word16du" xmlns:w16sdtdh="http://schemas.microsoft.com/office/word/2020/wordml/sdtdatahash" xmlns:w16se="http://schemas.microsoft.com/office/word/2015/wordml/symex" xmlns:wpg="http://schemas.microsoft.com/office/word/2010/wordprocessingGroup" xmlns:wpi="http://schemas.microsoft.com/office/word/2010/wordprocessingInk" xmlns:wne="http://schemas.microsoft.com/office/word/2006/wordml" xmlns:wps="http://schemas.microsoft.com/office/word/2010/wordprocessingShape" mc:Ignorable="w14 w15 w16se w16cid w16 w16cex w16sdtdh w16du wp14">
+  <w:footnote w:type="separator" w:id="-1">
+    <w:p>
+      <w:r>
+        <w:separator/>
+      </w:r>
+    </w:p>
+  </w:footnote>
+  <w:footnote w:type="continuationSeparator" w:id="0">
+    <w:p>
+      <w:r>
+        <w:continuationSeparator/>
+      </w:r>
+    </w:p>
+  </w:footnote>
+  <w:footnote w:id="1">
+    <w:p>
+      <w:pPr>
+        <w:pStyle w:val="FootnoteText"/>
+      </w:pPr>
+      <w:r>
+        <w:rPr>
+          <w:rStyle w:val="FootnoteReference"/>
+        </w:rPr>
+        <w:footnoteRef/>
+      </w:r>
+      <w:r>
+        <w:t xml:space="preserve"> https://open.toronto.ca</w:t>
+      </w:r>
+    </w:p>
+  </w:footnote>
+</w:footnotes>
 </file>
 
 <file path=word/styles.xml><?xml version="1.0" encoding="utf-8"?>
@@ -485,6 +2305,10 @@
   <w:style w:type="paragraph" w:default="1" w:styleId="Normal">
     <w:name w:val="Normal"/>
     <w:qFormat/>
+    <w:rsid w:val="00656E7C"/>
+    <w:rPr>
+      <w:rFonts w:ascii="Times New Roman" w:hAnsi="Times New Roman" w:cs="Times New Roman"/>
+    </w:rPr>
   </w:style>
   <w:style w:type="paragraph" w:styleId="Heading1">
     <w:name w:val="heading 1"/>
@@ -493,18 +2317,13 @@
     <w:link w:val="Heading1Char"/>
     <w:uiPriority w:val="9"/>
     <w:qFormat/>
-    <w:rsid w:val="00A101DD"/>
+    <w:rsid w:val="00656E7C"/>
     <w:pPr>
-      <w:keepNext/>
-      <w:keepLines/>
-      <w:spacing w:before="360" w:after="80"/>
       <w:outlineLvl w:val="0"/>
     </w:pPr>
     <w:rPr>
-      <w:rFonts w:asciiTheme="majorHAnsi" w:eastAsiaTheme="majorEastAsia" w:hAnsiTheme="majorHAnsi" w:cstheme="majorBidi"/>
-      <w:color w:val="0F4761" w:themeColor="accent1" w:themeShade="BF"/>
-      <w:sz w:val="40"/>
-      <w:szCs w:val="40"/>
+      <w:b/>
+      <w:bCs/>
     </w:rPr>
   </w:style>
   <w:style w:type="paragraph" w:styleId="Heading2">
@@ -715,12 +2534,11 @@
     <w:basedOn w:val="DefaultParagraphFont"/>
     <w:link w:val="Heading1"/>
     <w:uiPriority w:val="9"/>
-    <w:rsid w:val="00A101DD"/>
-    <w:rPr>
-      <w:rFonts w:asciiTheme="majorHAnsi" w:eastAsiaTheme="majorEastAsia" w:hAnsiTheme="majorHAnsi" w:cstheme="majorBidi"/>
-      <w:color w:val="0F4761" w:themeColor="accent1" w:themeShade="BF"/>
-      <w:sz w:val="40"/>
-      <w:szCs w:val="40"/>
+    <w:rsid w:val="00656E7C"/>
+    <w:rPr>
+      <w:rFonts w:ascii="Times New Roman" w:hAnsi="Times New Roman" w:cs="Times New Roman"/>
+      <w:b/>
+      <w:bCs/>
     </w:rPr>
   </w:style>
   <w:style w:type="character" w:customStyle="1" w:styleId="Heading2Char">
@@ -836,17 +2654,10 @@
     <w:link w:val="TitleChar"/>
     <w:uiPriority w:val="10"/>
     <w:qFormat/>
-    <w:rsid w:val="00A101DD"/>
-    <w:pPr>
-      <w:spacing w:after="80"/>
-      <w:contextualSpacing/>
-    </w:pPr>
-    <w:rPr>
-      <w:rFonts w:asciiTheme="majorHAnsi" w:eastAsiaTheme="majorEastAsia" w:hAnsiTheme="majorHAnsi" w:cstheme="majorBidi"/>
-      <w:spacing w:val="-10"/>
-      <w:kern w:val="28"/>
-      <w:sz w:val="56"/>
-      <w:szCs w:val="56"/>
+    <w:rsid w:val="00656E7C"/>
+    <w:rPr>
+      <w:b/>
+      <w:bCs/>
     </w:rPr>
   </w:style>
   <w:style w:type="character" w:customStyle="1" w:styleId="TitleChar">
@@ -854,13 +2665,11 @@
     <w:basedOn w:val="DefaultParagraphFont"/>
     <w:link w:val="Title"/>
     <w:uiPriority w:val="10"/>
-    <w:rsid w:val="00A101DD"/>
-    <w:rPr>
-      <w:rFonts w:asciiTheme="majorHAnsi" w:eastAsiaTheme="majorEastAsia" w:hAnsiTheme="majorHAnsi" w:cstheme="majorBidi"/>
-      <w:spacing w:val="-10"/>
-      <w:kern w:val="28"/>
-      <w:sz w:val="56"/>
-      <w:szCs w:val="56"/>
+    <w:rsid w:val="00656E7C"/>
+    <w:rPr>
+      <w:rFonts w:ascii="Times New Roman" w:hAnsi="Times New Roman" w:cs="Times New Roman"/>
+      <w:b/>
+      <w:bCs/>
     </w:rPr>
   </w:style>
   <w:style w:type="paragraph" w:styleId="Subtitle">
@@ -1000,6 +2809,163 @@
       <w:color w:val="0F4761" w:themeColor="accent1" w:themeShade="BF"/>
       <w:spacing w:val="5"/>
     </w:rPr>
+  </w:style>
+  <w:style w:type="paragraph" w:styleId="FootnoteText">
+    <w:name w:val="footnote text"/>
+    <w:basedOn w:val="Normal"/>
+    <w:link w:val="FootnoteTextChar"/>
+    <w:uiPriority w:val="99"/>
+    <w:unhideWhenUsed/>
+    <w:rsid w:val="00656E7C"/>
+    <w:rPr>
+      <w:sz w:val="20"/>
+      <w:szCs w:val="20"/>
+    </w:rPr>
+  </w:style>
+  <w:style w:type="character" w:customStyle="1" w:styleId="FootnoteTextChar">
+    <w:name w:val="Footnote Text Char"/>
+    <w:basedOn w:val="DefaultParagraphFont"/>
+    <w:link w:val="FootnoteText"/>
+    <w:uiPriority w:val="99"/>
+    <w:rsid w:val="00656E7C"/>
+    <w:rPr>
+      <w:sz w:val="20"/>
+      <w:szCs w:val="20"/>
+    </w:rPr>
+  </w:style>
+  <w:style w:type="character" w:styleId="FootnoteReference">
+    <w:name w:val="footnote reference"/>
+    <w:basedOn w:val="DefaultParagraphFont"/>
+    <w:uiPriority w:val="99"/>
+    <w:semiHidden/>
+    <w:unhideWhenUsed/>
+    <w:rsid w:val="00656E7C"/>
+    <w:rPr>
+      <w:vertAlign w:val="superscript"/>
+    </w:rPr>
+  </w:style>
+  <w:style w:type="table" w:styleId="TableGrid">
+    <w:name w:val="Table Grid"/>
+    <w:basedOn w:val="TableNormal"/>
+    <w:uiPriority w:val="39"/>
+    <w:rsid w:val="001C2C1F"/>
+    <w:tblPr>
+      <w:tblBorders>
+        <w:top w:val="single" w:sz="4" w:space="0" w:color="auto"/>
+        <w:left w:val="single" w:sz="4" w:space="0" w:color="auto"/>
+        <w:bottom w:val="single" w:sz="4" w:space="0" w:color="auto"/>
+        <w:right w:val="single" w:sz="4" w:space="0" w:color="auto"/>
+        <w:insideH w:val="single" w:sz="4" w:space="0" w:color="auto"/>
+        <w:insideV w:val="single" w:sz="4" w:space="0" w:color="auto"/>
+      </w:tblBorders>
+    </w:tblPr>
+  </w:style>
+  <w:style w:type="paragraph" w:styleId="Caption">
+    <w:name w:val="caption"/>
+    <w:basedOn w:val="Normal"/>
+    <w:next w:val="Normal"/>
+    <w:uiPriority w:val="35"/>
+    <w:unhideWhenUsed/>
+    <w:qFormat/>
+    <w:rsid w:val="001C2C1F"/>
+    <w:pPr>
+      <w:spacing w:after="200"/>
+    </w:pPr>
+    <w:rPr>
+      <w:i/>
+      <w:iCs/>
+      <w:color w:val="0E2841" w:themeColor="text2"/>
+      <w:sz w:val="18"/>
+      <w:szCs w:val="18"/>
+    </w:rPr>
+  </w:style>
+  <w:style w:type="character" w:styleId="Hyperlink">
+    <w:name w:val="Hyperlink"/>
+    <w:basedOn w:val="DefaultParagraphFont"/>
+    <w:uiPriority w:val="99"/>
+    <w:unhideWhenUsed/>
+    <w:rsid w:val="00C80967"/>
+    <w:rPr>
+      <w:color w:val="467886" w:themeColor="hyperlink"/>
+      <w:u w:val="single"/>
+    </w:rPr>
+  </w:style>
+  <w:style w:type="character" w:styleId="UnresolvedMention">
+    <w:name w:val="Unresolved Mention"/>
+    <w:basedOn w:val="DefaultParagraphFont"/>
+    <w:uiPriority w:val="99"/>
+    <w:semiHidden/>
+    <w:unhideWhenUsed/>
+    <w:rsid w:val="00C80967"/>
+    <w:rPr>
+      <w:color w:val="605E5C"/>
+      <w:shd w:val="clear" w:color="auto" w:fill="E1DFDD"/>
+    </w:rPr>
+  </w:style>
+  <w:style w:type="paragraph" w:styleId="Bibliography">
+    <w:name w:val="Bibliography"/>
+    <w:basedOn w:val="Normal"/>
+    <w:next w:val="Normal"/>
+    <w:uiPriority w:val="37"/>
+    <w:unhideWhenUsed/>
+    <w:rsid w:val="0082707A"/>
+    <w:pPr>
+      <w:spacing w:line="480" w:lineRule="auto"/>
+      <w:ind w:left="720" w:hanging="720"/>
+    </w:pPr>
+  </w:style>
+  <w:style w:type="character" w:styleId="EndnoteReference">
+    <w:name w:val="endnote reference"/>
+    <w:basedOn w:val="DefaultParagraphFont"/>
+    <w:uiPriority w:val="99"/>
+    <w:semiHidden/>
+    <w:unhideWhenUsed/>
+    <w:rsid w:val="00316940"/>
+    <w:rPr>
+      <w:vertAlign w:val="superscript"/>
+    </w:rPr>
+  </w:style>
+  <w:style w:type="character" w:styleId="PlaceholderText">
+    <w:name w:val="Placeholder Text"/>
+    <w:basedOn w:val="DefaultParagraphFont"/>
+    <w:uiPriority w:val="99"/>
+    <w:semiHidden/>
+    <w:rsid w:val="008E0295"/>
+    <w:rPr>
+      <w:color w:val="666666"/>
+    </w:rPr>
+  </w:style>
+  <w:style w:type="paragraph" w:styleId="Footer">
+    <w:name w:val="footer"/>
+    <w:basedOn w:val="Normal"/>
+    <w:link w:val="FooterChar"/>
+    <w:uiPriority w:val="99"/>
+    <w:unhideWhenUsed/>
+    <w:rsid w:val="00C6388E"/>
+    <w:pPr>
+      <w:tabs>
+        <w:tab w:val="center" w:pos="4680"/>
+        <w:tab w:val="right" w:pos="9360"/>
+      </w:tabs>
+    </w:pPr>
+  </w:style>
+  <w:style w:type="character" w:customStyle="1" w:styleId="FooterChar">
+    <w:name w:val="Footer Char"/>
+    <w:basedOn w:val="DefaultParagraphFont"/>
+    <w:link w:val="Footer"/>
+    <w:uiPriority w:val="99"/>
+    <w:rsid w:val="00C6388E"/>
+    <w:rPr>
+      <w:rFonts w:ascii="Times New Roman" w:hAnsi="Times New Roman" w:cs="Times New Roman"/>
+    </w:rPr>
+  </w:style>
+  <w:style w:type="character" w:styleId="PageNumber">
+    <w:name w:val="page number"/>
+    <w:basedOn w:val="DefaultParagraphFont"/>
+    <w:uiPriority w:val="99"/>
+    <w:semiHidden/>
+    <w:unhideWhenUsed/>
+    <w:rsid w:val="00C6388E"/>
   </w:style>
 </w:styles>
 </file>
@@ -1297,4 +3263,16 @@
     </a:ext>
   </a:extLst>
 </a:theme>
+</file>
+
+<file path=customXml/item1.xml><?xml version="1.0" encoding="utf-8"?>
+<b:Sources xmlns:b="http://schemas.openxmlformats.org/officeDocument/2006/bibliography" xmlns="http://schemas.openxmlformats.org/officeDocument/2006/bibliography" SelectedStyle="/APASixthEditionOfficeOnline.xsl" StyleName="APA" Version="6"/>
+</file>
+
+<file path=customXml/itemProps1.xml><?xml version="1.0" encoding="utf-8"?>
+<ds:datastoreItem xmlns:ds="http://schemas.openxmlformats.org/officeDocument/2006/customXml" ds:itemID="{1F095804-1F74-7F45-AABA-00600F96EC69}">
+  <ds:schemaRefs>
+    <ds:schemaRef ds:uri="http://schemas.openxmlformats.org/officeDocument/2006/bibliography"/>
+  </ds:schemaRefs>
+</ds:datastoreItem>
 </file>
</xml_diff>

<commit_message>
Add excel formatted sheets for linda
</commit_message>
<xml_diff>
--- a/docs/collisions-bloorunidanyonge.docx
+++ b/docs/collisions-bloorunidanyonge.docx
@@ -33,7 +33,7 @@
         <w:t>December 1</w:t>
       </w:r>
       <w:r>
-        <w:t>6</w:t>
+        <w:t>7</w:t>
       </w:r>
       <w:r>
         <w:t>, 2024</w:t>
@@ -772,11 +772,14 @@
         <w:t xml:space="preserve"> as driver-related (drivers and vehicle passengers), cyclist-related (cyclists and cycling passengers), and pedestrian-related.</w:t>
       </w:r>
       <w:r>
-        <w:t xml:space="preserve"> The next step uses spatial data </w:t>
+        <w:t xml:space="preserve"> Refer to Table A1 and A2 for a full list </w:t>
       </w:r>
       <w:r>
         <w:lastRenderedPageBreak/>
-        <w:t xml:space="preserve">processing to join </w:t>
+        <w:t>of injury and individual involvement types.</w:t>
+      </w:r>
+      <w:r>
+        <w:t xml:space="preserve"> The next step uses spatial data processing to join </w:t>
       </w:r>
       <w:r>
         <w:t xml:space="preserve">170,462 </w:t>
@@ -1626,6 +1629,7 @@
         <w:pStyle w:val="Heading1"/>
       </w:pPr>
       <w:r>
+        <w:lastRenderedPageBreak/>
         <w:t>References</w:t>
       </w:r>
     </w:p>
@@ -1635,20 +1639,36 @@
         <w:pStyle w:val="Bibliography"/>
         <w:spacing w:line="240" w:lineRule="auto"/>
         <w:rPr>
+          <w:sz w:val="20"/>
+          <w:szCs w:val="20"/>
           <w:lang w:val="en-US"/>
         </w:rPr>
       </w:pPr>
       <w:r>
+        <w:rPr>
+          <w:sz w:val="20"/>
+          <w:szCs w:val="20"/>
+        </w:rPr>
         <w:fldChar w:fldCharType="begin"/>
       </w:r>
       <w:r>
+        <w:rPr>
+          <w:sz w:val="20"/>
+          <w:szCs w:val="20"/>
+        </w:rPr>
         <w:instrText xml:space="preserve"> ADDIN ZOTERO_BIBL {"uncited":[],"omitted":[],"custom":[]} CSL_BIBLIOGRAPHY </w:instrText>
       </w:r>
       <w:r>
+        <w:rPr>
+          <w:sz w:val="20"/>
+          <w:szCs w:val="20"/>
+        </w:rPr>
         <w:fldChar w:fldCharType="separate"/>
       </w:r>
       <w:r>
         <w:rPr>
+          <w:sz w:val="20"/>
+          <w:szCs w:val="20"/>
           <w:lang w:val="en-US"/>
         </w:rPr>
         <w:t xml:space="preserve">Rothman, L., Samsel, K., Howard, A., Zanotto, M., Winters, M., Hagel, B., Wen, R., &amp; Batomen, B. (2024). </w:t>
@@ -1657,12 +1677,16 @@
         <w:rPr>
           <w:i/>
           <w:iCs/>
+          <w:sz w:val="20"/>
+          <w:szCs w:val="20"/>
           <w:lang w:val="en-US"/>
         </w:rPr>
         <w:t>Pedaling forward: The evolution of bicycling infrastructure in 3 Canadian cities from 2010 to 2022</w:t>
       </w:r>
       <w:r>
         <w:rPr>
+          <w:sz w:val="20"/>
+          <w:szCs w:val="20"/>
           <w:lang w:val="en-US"/>
         </w:rPr>
         <w:t>. BMJ Publishing Group Ltd. https://injuryprevention.bmj.com/content/30/Suppl_1/A72.1.abstract</w:t>
@@ -1673,11 +1697,15 @@
         <w:pStyle w:val="Bibliography"/>
         <w:spacing w:line="240" w:lineRule="auto"/>
         <w:rPr>
+          <w:sz w:val="20"/>
+          <w:szCs w:val="20"/>
           <w:lang w:val="en-US"/>
         </w:rPr>
       </w:pPr>
       <w:r>
         <w:rPr>
+          <w:sz w:val="20"/>
+          <w:szCs w:val="20"/>
           <w:lang w:val="en-US"/>
         </w:rPr>
         <w:t xml:space="preserve">Winters, M., Beairsto, J., Ferster, C., Laberee, K., Manaugh, K., &amp; Nelson, T. (2022). The Canadian bikeway comfort and safety metrics (CAN-BICS): National measures of the bicycling environment for use in research and policy. </w:t>
@@ -1686,12 +1714,16 @@
         <w:rPr>
           <w:i/>
           <w:iCs/>
+          <w:sz w:val="20"/>
+          <w:szCs w:val="20"/>
           <w:lang w:val="en-US"/>
         </w:rPr>
         <w:t>Health Reports</w:t>
       </w:r>
       <w:r>
         <w:rPr>
+          <w:sz w:val="20"/>
+          <w:szCs w:val="20"/>
           <w:lang w:val="en-US"/>
         </w:rPr>
         <w:t xml:space="preserve">, </w:t>
@@ -1700,12 +1732,16 @@
         <w:rPr>
           <w:i/>
           <w:iCs/>
+          <w:sz w:val="20"/>
+          <w:szCs w:val="20"/>
           <w:lang w:val="en-US"/>
         </w:rPr>
         <w:t>33</w:t>
       </w:r>
       <w:r>
         <w:rPr>
+          <w:sz w:val="20"/>
+          <w:szCs w:val="20"/>
           <w:lang w:val="en-US"/>
         </w:rPr>
         <w:t>(10), 3–13.</w:t>
@@ -1713,9 +1749,1887 @@
     </w:p>
     <w:p>
       <w:r>
+        <w:rPr>
+          <w:sz w:val="20"/>
+          <w:szCs w:val="20"/>
+        </w:rPr>
         <w:fldChar w:fldCharType="end"/>
       </w:r>
     </w:p>
+    <w:p>
+      <w:pPr>
+        <w:pStyle w:val="Heading1"/>
+      </w:pPr>
+      <w:r>
+        <w:t>Appendix</w:t>
+      </w:r>
+    </w:p>
+    <w:p/>
+    <w:p>
+      <w:pPr>
+        <w:pStyle w:val="Caption"/>
+        <w:keepNext/>
+      </w:pPr>
+      <w:r>
+        <w:t>Table A1. List of Injury Codes and Types</w:t>
+      </w:r>
+      <w:r>
+        <w:t xml:space="preserve"> from Column “INJURY”</w:t>
+      </w:r>
+      <w:r>
+        <w:t>.</w:t>
+      </w:r>
+    </w:p>
+    <w:tbl>
+      <w:tblPr>
+        <w:tblStyle w:val="TableGrid"/>
+        <w:tblW w:w="0" w:type="auto"/>
+        <w:tblBorders>
+          <w:left w:val="none" w:sz="0" w:space="0" w:color="auto"/>
+          <w:right w:val="none" w:sz="0" w:space="0" w:color="auto"/>
+          <w:insideH w:val="none" w:sz="0" w:space="0" w:color="auto"/>
+          <w:insideV w:val="none" w:sz="0" w:space="0" w:color="auto"/>
+        </w:tblBorders>
+        <w:tblCellMar>
+          <w:left w:w="57" w:type="dxa"/>
+          <w:right w:w="57" w:type="dxa"/>
+        </w:tblCellMar>
+        <w:tblLook w:val="04A0" w:firstRow="1" w:lastRow="0" w:firstColumn="1" w:lastColumn="0" w:noHBand="0" w:noVBand="1"/>
+      </w:tblPr>
+      <w:tblGrid>
+        <w:gridCol w:w="1060"/>
+        <w:gridCol w:w="1033"/>
+      </w:tblGrid>
+      <w:tr>
+        <w:tc>
+          <w:tcPr>
+            <w:tcW w:w="0" w:type="auto"/>
+            <w:tcBorders>
+              <w:top w:val="single" w:sz="4" w:space="0" w:color="auto"/>
+              <w:bottom w:val="single" w:sz="4" w:space="0" w:color="auto"/>
+            </w:tcBorders>
+          </w:tcPr>
+          <w:p>
+            <w:pPr>
+              <w:jc w:val="right"/>
+              <w:rPr>
+                <w:b/>
+                <w:bCs/>
+                <w:sz w:val="18"/>
+                <w:szCs w:val="18"/>
+              </w:rPr>
+            </w:pPr>
+            <w:r>
+              <w:rPr>
+                <w:b/>
+                <w:bCs/>
+                <w:sz w:val="18"/>
+                <w:szCs w:val="18"/>
+              </w:rPr>
+              <w:t>Injury Code</w:t>
+            </w:r>
+          </w:p>
+        </w:tc>
+        <w:tc>
+          <w:tcPr>
+            <w:tcW w:w="0" w:type="auto"/>
+            <w:tcBorders>
+              <w:top w:val="single" w:sz="4" w:space="0" w:color="auto"/>
+              <w:bottom w:val="single" w:sz="4" w:space="0" w:color="auto"/>
+            </w:tcBorders>
+          </w:tcPr>
+          <w:p>
+            <w:pPr>
+              <w:rPr>
+                <w:b/>
+                <w:bCs/>
+                <w:sz w:val="18"/>
+                <w:szCs w:val="18"/>
+              </w:rPr>
+            </w:pPr>
+            <w:r>
+              <w:rPr>
+                <w:b/>
+                <w:bCs/>
+                <w:sz w:val="18"/>
+                <w:szCs w:val="18"/>
+              </w:rPr>
+              <w:t>Injury Type</w:t>
+            </w:r>
+          </w:p>
+        </w:tc>
+      </w:tr>
+      <w:tr>
+        <w:tc>
+          <w:tcPr>
+            <w:tcW w:w="0" w:type="auto"/>
+            <w:tcBorders>
+              <w:top w:val="single" w:sz="4" w:space="0" w:color="auto"/>
+            </w:tcBorders>
+          </w:tcPr>
+          <w:p>
+            <w:pPr>
+              <w:jc w:val="right"/>
+              <w:rPr>
+                <w:sz w:val="18"/>
+                <w:szCs w:val="18"/>
+              </w:rPr>
+            </w:pPr>
+          </w:p>
+        </w:tc>
+        <w:tc>
+          <w:tcPr>
+            <w:tcW w:w="0" w:type="auto"/>
+            <w:tcBorders>
+              <w:top w:val="single" w:sz="4" w:space="0" w:color="auto"/>
+            </w:tcBorders>
+          </w:tcPr>
+          <w:p>
+            <w:pPr>
+              <w:rPr>
+                <w:sz w:val="18"/>
+                <w:szCs w:val="18"/>
+              </w:rPr>
+            </w:pPr>
+            <w:r>
+              <w:rPr>
+                <w:sz w:val="18"/>
+                <w:szCs w:val="18"/>
+              </w:rPr>
+              <w:t>Blank</w:t>
+            </w:r>
+          </w:p>
+        </w:tc>
+      </w:tr>
+      <w:tr>
+        <w:tc>
+          <w:tcPr>
+            <w:tcW w:w="0" w:type="auto"/>
+          </w:tcPr>
+          <w:p>
+            <w:pPr>
+              <w:jc w:val="right"/>
+              <w:rPr>
+                <w:sz w:val="18"/>
+                <w:szCs w:val="18"/>
+              </w:rPr>
+            </w:pPr>
+            <w:r>
+              <w:rPr>
+                <w:sz w:val="18"/>
+                <w:szCs w:val="18"/>
+              </w:rPr>
+              <w:t>0</w:t>
+            </w:r>
+          </w:p>
+        </w:tc>
+        <w:tc>
+          <w:tcPr>
+            <w:tcW w:w="0" w:type="auto"/>
+          </w:tcPr>
+          <w:p>
+            <w:pPr>
+              <w:rPr>
+                <w:sz w:val="18"/>
+                <w:szCs w:val="18"/>
+              </w:rPr>
+            </w:pPr>
+            <w:r>
+              <w:rPr>
+                <w:sz w:val="18"/>
+                <w:szCs w:val="18"/>
+              </w:rPr>
+              <w:t>None</w:t>
+            </w:r>
+          </w:p>
+        </w:tc>
+      </w:tr>
+      <w:tr>
+        <w:tc>
+          <w:tcPr>
+            <w:tcW w:w="0" w:type="auto"/>
+          </w:tcPr>
+          <w:p>
+            <w:pPr>
+              <w:jc w:val="right"/>
+              <w:rPr>
+                <w:sz w:val="18"/>
+                <w:szCs w:val="18"/>
+              </w:rPr>
+            </w:pPr>
+            <w:r>
+              <w:rPr>
+                <w:sz w:val="18"/>
+                <w:szCs w:val="18"/>
+              </w:rPr>
+              <w:t>1</w:t>
+            </w:r>
+          </w:p>
+        </w:tc>
+        <w:tc>
+          <w:tcPr>
+            <w:tcW w:w="0" w:type="auto"/>
+          </w:tcPr>
+          <w:p>
+            <w:pPr>
+              <w:rPr>
+                <w:sz w:val="18"/>
+                <w:szCs w:val="18"/>
+              </w:rPr>
+            </w:pPr>
+            <w:r>
+              <w:rPr>
+                <w:sz w:val="18"/>
+                <w:szCs w:val="18"/>
+              </w:rPr>
+              <w:t>Minimal</w:t>
+            </w:r>
+          </w:p>
+        </w:tc>
+      </w:tr>
+      <w:tr>
+        <w:tc>
+          <w:tcPr>
+            <w:tcW w:w="0" w:type="auto"/>
+          </w:tcPr>
+          <w:p>
+            <w:pPr>
+              <w:jc w:val="right"/>
+              <w:rPr>
+                <w:sz w:val="18"/>
+                <w:szCs w:val="18"/>
+              </w:rPr>
+            </w:pPr>
+            <w:r>
+              <w:rPr>
+                <w:sz w:val="18"/>
+                <w:szCs w:val="18"/>
+              </w:rPr>
+              <w:t>2</w:t>
+            </w:r>
+          </w:p>
+        </w:tc>
+        <w:tc>
+          <w:tcPr>
+            <w:tcW w:w="0" w:type="auto"/>
+          </w:tcPr>
+          <w:p>
+            <w:pPr>
+              <w:rPr>
+                <w:sz w:val="18"/>
+                <w:szCs w:val="18"/>
+              </w:rPr>
+            </w:pPr>
+            <w:r>
+              <w:rPr>
+                <w:sz w:val="18"/>
+                <w:szCs w:val="18"/>
+              </w:rPr>
+              <w:t>Minor</w:t>
+            </w:r>
+          </w:p>
+        </w:tc>
+      </w:tr>
+      <w:tr>
+        <w:tc>
+          <w:tcPr>
+            <w:tcW w:w="0" w:type="auto"/>
+          </w:tcPr>
+          <w:p>
+            <w:pPr>
+              <w:jc w:val="right"/>
+              <w:rPr>
+                <w:sz w:val="18"/>
+                <w:szCs w:val="18"/>
+              </w:rPr>
+            </w:pPr>
+            <w:r>
+              <w:rPr>
+                <w:sz w:val="18"/>
+                <w:szCs w:val="18"/>
+              </w:rPr>
+              <w:t>3</w:t>
+            </w:r>
+          </w:p>
+        </w:tc>
+        <w:tc>
+          <w:tcPr>
+            <w:tcW w:w="0" w:type="auto"/>
+          </w:tcPr>
+          <w:p>
+            <w:pPr>
+              <w:rPr>
+                <w:sz w:val="18"/>
+                <w:szCs w:val="18"/>
+              </w:rPr>
+            </w:pPr>
+            <w:r>
+              <w:rPr>
+                <w:sz w:val="18"/>
+                <w:szCs w:val="18"/>
+              </w:rPr>
+              <w:t>Major</w:t>
+            </w:r>
+          </w:p>
+        </w:tc>
+      </w:tr>
+      <w:tr>
+        <w:tc>
+          <w:tcPr>
+            <w:tcW w:w="0" w:type="auto"/>
+          </w:tcPr>
+          <w:p>
+            <w:pPr>
+              <w:jc w:val="right"/>
+              <w:rPr>
+                <w:sz w:val="18"/>
+                <w:szCs w:val="18"/>
+              </w:rPr>
+            </w:pPr>
+            <w:r>
+              <w:rPr>
+                <w:sz w:val="18"/>
+                <w:szCs w:val="18"/>
+              </w:rPr>
+              <w:t>4</w:t>
+            </w:r>
+          </w:p>
+        </w:tc>
+        <w:tc>
+          <w:tcPr>
+            <w:tcW w:w="0" w:type="auto"/>
+          </w:tcPr>
+          <w:p>
+            <w:pPr>
+              <w:rPr>
+                <w:sz w:val="18"/>
+                <w:szCs w:val="18"/>
+              </w:rPr>
+            </w:pPr>
+            <w:r>
+              <w:rPr>
+                <w:sz w:val="18"/>
+                <w:szCs w:val="18"/>
+              </w:rPr>
+              <w:t>Fatal</w:t>
+            </w:r>
+          </w:p>
+        </w:tc>
+      </w:tr>
+    </w:tbl>
+    <w:p/>
+    <w:p>
+      <w:pPr>
+        <w:pStyle w:val="Caption"/>
+        <w:keepNext/>
+      </w:pPr>
+      <w:r>
+        <w:t>Table A</w:t>
+      </w:r>
+      <w:r>
+        <w:t>2</w:t>
+      </w:r>
+      <w:r>
+        <w:t>. List of</w:t>
+      </w:r>
+      <w:r>
+        <w:t xml:space="preserve"> Codes and Types of Individuals Involved</w:t>
+      </w:r>
+      <w:r>
+        <w:t>.</w:t>
+      </w:r>
+    </w:p>
+    <w:tbl>
+      <w:tblPr>
+        <w:tblW w:w="0" w:type="auto"/>
+        <w:tblBorders>
+          <w:top w:val="single" w:sz="4" w:space="0" w:color="auto"/>
+          <w:bottom w:val="single" w:sz="4" w:space="0" w:color="auto"/>
+        </w:tblBorders>
+        <w:tblLook w:val="04A0" w:firstRow="1" w:lastRow="0" w:firstColumn="1" w:lastColumn="0" w:noHBand="0" w:noVBand="1"/>
+      </w:tblPr>
+      <w:tblGrid>
+        <w:gridCol w:w="1621"/>
+        <w:gridCol w:w="1826"/>
+      </w:tblGrid>
+      <w:tr>
+        <w:trPr>
+          <w:trHeight w:val="320"/>
+        </w:trPr>
+        <w:tc>
+          <w:tcPr>
+            <w:tcW w:w="0" w:type="auto"/>
+            <w:tcBorders>
+              <w:top w:val="single" w:sz="4" w:space="0" w:color="auto"/>
+              <w:bottom w:val="single" w:sz="4" w:space="0" w:color="auto"/>
+            </w:tcBorders>
+            <w:shd w:val="clear" w:color="auto" w:fill="auto"/>
+            <w:noWrap/>
+            <w:vAlign w:val="bottom"/>
+          </w:tcPr>
+          <w:p>
+            <w:pPr>
+              <w:jc w:val="right"/>
+              <w:rPr>
+                <w:rFonts w:eastAsia="Times New Roman"/>
+                <w:b/>
+                <w:bCs/>
+                <w:color w:val="000000"/>
+                <w:kern w:val="0"/>
+                <w:sz w:val="18"/>
+                <w:szCs w:val="18"/>
+                <w14:ligatures w14:val="none"/>
+              </w:rPr>
+            </w:pPr>
+            <w:r>
+              <w:rPr>
+                <w:rFonts w:eastAsia="Times New Roman"/>
+                <w:b/>
+                <w:bCs/>
+                <w:color w:val="000000"/>
+                <w:kern w:val="0"/>
+                <w:sz w:val="18"/>
+                <w:szCs w:val="18"/>
+                <w14:ligatures w14:val="none"/>
+              </w:rPr>
+              <w:t>Involvement Code</w:t>
+            </w:r>
+          </w:p>
+        </w:tc>
+        <w:tc>
+          <w:tcPr>
+            <w:tcW w:w="0" w:type="auto"/>
+            <w:tcBorders>
+              <w:top w:val="single" w:sz="4" w:space="0" w:color="auto"/>
+              <w:bottom w:val="single" w:sz="4" w:space="0" w:color="auto"/>
+            </w:tcBorders>
+            <w:shd w:val="clear" w:color="auto" w:fill="auto"/>
+            <w:noWrap/>
+            <w:vAlign w:val="bottom"/>
+          </w:tcPr>
+          <w:p>
+            <w:pPr>
+              <w:rPr>
+                <w:rFonts w:eastAsia="Times New Roman"/>
+                <w:b/>
+                <w:bCs/>
+                <w:color w:val="000000"/>
+                <w:kern w:val="0"/>
+                <w:sz w:val="18"/>
+                <w:szCs w:val="18"/>
+                <w14:ligatures w14:val="none"/>
+              </w:rPr>
+            </w:pPr>
+            <w:r>
+              <w:rPr>
+                <w:rFonts w:eastAsia="Times New Roman"/>
+                <w:b/>
+                <w:bCs/>
+                <w:color w:val="000000"/>
+                <w:kern w:val="0"/>
+                <w:sz w:val="18"/>
+                <w:szCs w:val="18"/>
+                <w14:ligatures w14:val="none"/>
+              </w:rPr>
+              <w:t>Involvement Type</w:t>
+            </w:r>
+          </w:p>
+        </w:tc>
+      </w:tr>
+      <w:tr>
+        <w:trPr>
+          <w:trHeight w:val="320"/>
+        </w:trPr>
+        <w:tc>
+          <w:tcPr>
+            <w:tcW w:w="0" w:type="auto"/>
+            <w:tcBorders>
+              <w:top w:val="single" w:sz="4" w:space="0" w:color="auto"/>
+            </w:tcBorders>
+            <w:shd w:val="clear" w:color="auto" w:fill="auto"/>
+            <w:noWrap/>
+            <w:vAlign w:val="bottom"/>
+            <w:hideMark/>
+          </w:tcPr>
+          <w:p>
+            <w:pPr>
+              <w:jc w:val="right"/>
+              <w:rPr>
+                <w:rFonts w:eastAsia="Times New Roman"/>
+                <w:color w:val="000000"/>
+                <w:kern w:val="0"/>
+                <w:sz w:val="18"/>
+                <w:szCs w:val="18"/>
+                <w14:ligatures w14:val="none"/>
+              </w:rPr>
+            </w:pPr>
+          </w:p>
+        </w:tc>
+        <w:tc>
+          <w:tcPr>
+            <w:tcW w:w="0" w:type="auto"/>
+            <w:tcBorders>
+              <w:top w:val="single" w:sz="4" w:space="0" w:color="auto"/>
+            </w:tcBorders>
+            <w:shd w:val="clear" w:color="auto" w:fill="auto"/>
+            <w:noWrap/>
+            <w:vAlign w:val="bottom"/>
+            <w:hideMark/>
+          </w:tcPr>
+          <w:p>
+            <w:pPr>
+              <w:rPr>
+                <w:rFonts w:eastAsia="Times New Roman"/>
+                <w:color w:val="000000"/>
+                <w:kern w:val="0"/>
+                <w:sz w:val="18"/>
+                <w:szCs w:val="18"/>
+                <w14:ligatures w14:val="none"/>
+              </w:rPr>
+            </w:pPr>
+            <w:r>
+              <w:rPr>
+                <w:rFonts w:eastAsia="Times New Roman"/>
+                <w:color w:val="000000"/>
+                <w:kern w:val="0"/>
+                <w:sz w:val="18"/>
+                <w:szCs w:val="18"/>
+                <w14:ligatures w14:val="none"/>
+              </w:rPr>
+              <w:t>Blank</w:t>
+            </w:r>
+          </w:p>
+        </w:tc>
+      </w:tr>
+      <w:tr>
+        <w:trPr>
+          <w:trHeight w:val="320"/>
+        </w:trPr>
+        <w:tc>
+          <w:tcPr>
+            <w:tcW w:w="0" w:type="auto"/>
+            <w:shd w:val="clear" w:color="auto" w:fill="auto"/>
+            <w:noWrap/>
+            <w:vAlign w:val="bottom"/>
+          </w:tcPr>
+          <w:p>
+            <w:pPr>
+              <w:jc w:val="right"/>
+              <w:rPr>
+                <w:rFonts w:eastAsia="Times New Roman"/>
+                <w:color w:val="000000"/>
+                <w:kern w:val="0"/>
+                <w:sz w:val="18"/>
+                <w:szCs w:val="18"/>
+                <w14:ligatures w14:val="none"/>
+              </w:rPr>
+            </w:pPr>
+            <w:r>
+              <w:rPr>
+                <w:rFonts w:eastAsia="Times New Roman"/>
+                <w:color w:val="000000"/>
+                <w:kern w:val="0"/>
+                <w:sz w:val="18"/>
+                <w:szCs w:val="18"/>
+                <w14:ligatures w14:val="none"/>
+              </w:rPr>
+              <w:t>1</w:t>
+            </w:r>
+          </w:p>
+        </w:tc>
+        <w:tc>
+          <w:tcPr>
+            <w:tcW w:w="0" w:type="auto"/>
+            <w:shd w:val="clear" w:color="auto" w:fill="auto"/>
+            <w:noWrap/>
+            <w:vAlign w:val="bottom"/>
+          </w:tcPr>
+          <w:p>
+            <w:pPr>
+              <w:rPr>
+                <w:rFonts w:eastAsia="Times New Roman"/>
+                <w:color w:val="000000"/>
+                <w:kern w:val="0"/>
+                <w:sz w:val="18"/>
+                <w:szCs w:val="18"/>
+                <w14:ligatures w14:val="none"/>
+              </w:rPr>
+            </w:pPr>
+            <w:r>
+              <w:rPr>
+                <w:rFonts w:eastAsia="Times New Roman"/>
+                <w:color w:val="000000"/>
+                <w:kern w:val="0"/>
+                <w:sz w:val="18"/>
+                <w:szCs w:val="18"/>
+                <w14:ligatures w14:val="none"/>
+              </w:rPr>
+              <w:t>Driver</w:t>
+            </w:r>
+          </w:p>
+        </w:tc>
+      </w:tr>
+      <w:tr>
+        <w:trPr>
+          <w:trHeight w:val="320"/>
+        </w:trPr>
+        <w:tc>
+          <w:tcPr>
+            <w:tcW w:w="0" w:type="auto"/>
+            <w:shd w:val="clear" w:color="auto" w:fill="auto"/>
+            <w:noWrap/>
+            <w:vAlign w:val="bottom"/>
+            <w:hideMark/>
+          </w:tcPr>
+          <w:p>
+            <w:pPr>
+              <w:jc w:val="right"/>
+              <w:rPr>
+                <w:rFonts w:eastAsia="Times New Roman"/>
+                <w:color w:val="000000"/>
+                <w:kern w:val="0"/>
+                <w:sz w:val="18"/>
+                <w:szCs w:val="18"/>
+                <w14:ligatures w14:val="none"/>
+              </w:rPr>
+            </w:pPr>
+            <w:r>
+              <w:rPr>
+                <w:rFonts w:eastAsia="Times New Roman"/>
+                <w:color w:val="000000"/>
+                <w:kern w:val="0"/>
+                <w:sz w:val="18"/>
+                <w:szCs w:val="18"/>
+                <w14:ligatures w14:val="none"/>
+              </w:rPr>
+              <w:t>2</w:t>
+            </w:r>
+          </w:p>
+        </w:tc>
+        <w:tc>
+          <w:tcPr>
+            <w:tcW w:w="0" w:type="auto"/>
+            <w:shd w:val="clear" w:color="auto" w:fill="auto"/>
+            <w:noWrap/>
+            <w:vAlign w:val="bottom"/>
+            <w:hideMark/>
+          </w:tcPr>
+          <w:p>
+            <w:pPr>
+              <w:rPr>
+                <w:rFonts w:eastAsia="Times New Roman"/>
+                <w:color w:val="000000"/>
+                <w:kern w:val="0"/>
+                <w:sz w:val="18"/>
+                <w:szCs w:val="18"/>
+                <w14:ligatures w14:val="none"/>
+              </w:rPr>
+            </w:pPr>
+            <w:r>
+              <w:rPr>
+                <w:rFonts w:eastAsia="Times New Roman"/>
+                <w:color w:val="000000"/>
+                <w:kern w:val="0"/>
+                <w:sz w:val="18"/>
+                <w:szCs w:val="18"/>
+                <w14:ligatures w14:val="none"/>
+              </w:rPr>
+              <w:t>Passenger</w:t>
+            </w:r>
+          </w:p>
+        </w:tc>
+      </w:tr>
+      <w:tr>
+        <w:trPr>
+          <w:trHeight w:val="320"/>
+        </w:trPr>
+        <w:tc>
+          <w:tcPr>
+            <w:tcW w:w="0" w:type="auto"/>
+            <w:shd w:val="clear" w:color="auto" w:fill="auto"/>
+            <w:noWrap/>
+            <w:vAlign w:val="bottom"/>
+            <w:hideMark/>
+          </w:tcPr>
+          <w:p>
+            <w:pPr>
+              <w:jc w:val="right"/>
+              <w:rPr>
+                <w:rFonts w:eastAsia="Times New Roman"/>
+                <w:color w:val="000000"/>
+                <w:kern w:val="0"/>
+                <w:sz w:val="18"/>
+                <w:szCs w:val="18"/>
+                <w14:ligatures w14:val="none"/>
+              </w:rPr>
+            </w:pPr>
+            <w:r>
+              <w:rPr>
+                <w:rFonts w:eastAsia="Times New Roman"/>
+                <w:color w:val="000000"/>
+                <w:kern w:val="0"/>
+                <w:sz w:val="18"/>
+                <w:szCs w:val="18"/>
+                <w14:ligatures w14:val="none"/>
+              </w:rPr>
+              <w:t>3</w:t>
+            </w:r>
+          </w:p>
+        </w:tc>
+        <w:tc>
+          <w:tcPr>
+            <w:tcW w:w="0" w:type="auto"/>
+            <w:shd w:val="clear" w:color="auto" w:fill="auto"/>
+            <w:noWrap/>
+            <w:vAlign w:val="bottom"/>
+            <w:hideMark/>
+          </w:tcPr>
+          <w:p>
+            <w:pPr>
+              <w:rPr>
+                <w:rFonts w:eastAsia="Times New Roman"/>
+                <w:color w:val="000000"/>
+                <w:kern w:val="0"/>
+                <w:sz w:val="18"/>
+                <w:szCs w:val="18"/>
+                <w14:ligatures w14:val="none"/>
+              </w:rPr>
+            </w:pPr>
+            <w:r>
+              <w:rPr>
+                <w:rFonts w:eastAsia="Times New Roman"/>
+                <w:color w:val="000000"/>
+                <w:kern w:val="0"/>
+                <w:sz w:val="18"/>
+                <w:szCs w:val="18"/>
+                <w14:ligatures w14:val="none"/>
+              </w:rPr>
+              <w:t>Pedestrian</w:t>
+            </w:r>
+          </w:p>
+        </w:tc>
+      </w:tr>
+      <w:tr>
+        <w:trPr>
+          <w:trHeight w:val="320"/>
+        </w:trPr>
+        <w:tc>
+          <w:tcPr>
+            <w:tcW w:w="0" w:type="auto"/>
+            <w:shd w:val="clear" w:color="auto" w:fill="auto"/>
+            <w:noWrap/>
+            <w:vAlign w:val="bottom"/>
+            <w:hideMark/>
+          </w:tcPr>
+          <w:p>
+            <w:pPr>
+              <w:jc w:val="right"/>
+              <w:rPr>
+                <w:rFonts w:eastAsia="Times New Roman"/>
+                <w:color w:val="000000"/>
+                <w:kern w:val="0"/>
+                <w:sz w:val="18"/>
+                <w:szCs w:val="18"/>
+                <w14:ligatures w14:val="none"/>
+              </w:rPr>
+            </w:pPr>
+            <w:r>
+              <w:rPr>
+                <w:rFonts w:eastAsia="Times New Roman"/>
+                <w:color w:val="000000"/>
+                <w:kern w:val="0"/>
+                <w:sz w:val="18"/>
+                <w:szCs w:val="18"/>
+                <w14:ligatures w14:val="none"/>
+              </w:rPr>
+              <w:t>4</w:t>
+            </w:r>
+          </w:p>
+        </w:tc>
+        <w:tc>
+          <w:tcPr>
+            <w:tcW w:w="0" w:type="auto"/>
+            <w:shd w:val="clear" w:color="auto" w:fill="auto"/>
+            <w:noWrap/>
+            <w:vAlign w:val="bottom"/>
+            <w:hideMark/>
+          </w:tcPr>
+          <w:p>
+            <w:pPr>
+              <w:rPr>
+                <w:rFonts w:eastAsia="Times New Roman"/>
+                <w:color w:val="000000"/>
+                <w:kern w:val="0"/>
+                <w:sz w:val="18"/>
+                <w:szCs w:val="18"/>
+                <w14:ligatures w14:val="none"/>
+              </w:rPr>
+            </w:pPr>
+            <w:r>
+              <w:rPr>
+                <w:rFonts w:eastAsia="Times New Roman"/>
+                <w:color w:val="000000"/>
+                <w:kern w:val="0"/>
+                <w:sz w:val="18"/>
+                <w:szCs w:val="18"/>
+                <w14:ligatures w14:val="none"/>
+              </w:rPr>
+              <w:t>Cyclist</w:t>
+            </w:r>
+          </w:p>
+        </w:tc>
+      </w:tr>
+      <w:tr>
+        <w:trPr>
+          <w:trHeight w:val="320"/>
+        </w:trPr>
+        <w:tc>
+          <w:tcPr>
+            <w:tcW w:w="0" w:type="auto"/>
+            <w:shd w:val="clear" w:color="auto" w:fill="auto"/>
+            <w:noWrap/>
+            <w:vAlign w:val="bottom"/>
+            <w:hideMark/>
+          </w:tcPr>
+          <w:p>
+            <w:pPr>
+              <w:jc w:val="right"/>
+              <w:rPr>
+                <w:rFonts w:eastAsia="Times New Roman"/>
+                <w:color w:val="000000"/>
+                <w:kern w:val="0"/>
+                <w:sz w:val="18"/>
+                <w:szCs w:val="18"/>
+                <w14:ligatures w14:val="none"/>
+              </w:rPr>
+            </w:pPr>
+            <w:r>
+              <w:rPr>
+                <w:rFonts w:eastAsia="Times New Roman"/>
+                <w:color w:val="000000"/>
+                <w:kern w:val="0"/>
+                <w:sz w:val="18"/>
+                <w:szCs w:val="18"/>
+                <w14:ligatures w14:val="none"/>
+              </w:rPr>
+              <w:t>5</w:t>
+            </w:r>
+          </w:p>
+        </w:tc>
+        <w:tc>
+          <w:tcPr>
+            <w:tcW w:w="0" w:type="auto"/>
+            <w:shd w:val="clear" w:color="auto" w:fill="auto"/>
+            <w:noWrap/>
+            <w:vAlign w:val="bottom"/>
+            <w:hideMark/>
+          </w:tcPr>
+          <w:p>
+            <w:pPr>
+              <w:rPr>
+                <w:rFonts w:eastAsia="Times New Roman"/>
+                <w:color w:val="000000"/>
+                <w:kern w:val="0"/>
+                <w:sz w:val="18"/>
+                <w:szCs w:val="18"/>
+                <w14:ligatures w14:val="none"/>
+              </w:rPr>
+            </w:pPr>
+            <w:r>
+              <w:rPr>
+                <w:rFonts w:eastAsia="Times New Roman"/>
+                <w:color w:val="000000"/>
+                <w:kern w:val="0"/>
+                <w:sz w:val="18"/>
+                <w:szCs w:val="18"/>
+                <w14:ligatures w14:val="none"/>
+              </w:rPr>
+              <w:t>Cyclist Passenger</w:t>
+            </w:r>
+          </w:p>
+        </w:tc>
+      </w:tr>
+      <w:tr>
+        <w:trPr>
+          <w:trHeight w:val="320"/>
+        </w:trPr>
+        <w:tc>
+          <w:tcPr>
+            <w:tcW w:w="0" w:type="auto"/>
+            <w:shd w:val="clear" w:color="auto" w:fill="auto"/>
+            <w:noWrap/>
+            <w:vAlign w:val="bottom"/>
+            <w:hideMark/>
+          </w:tcPr>
+          <w:p>
+            <w:pPr>
+              <w:jc w:val="right"/>
+              <w:rPr>
+                <w:rFonts w:eastAsia="Times New Roman"/>
+                <w:color w:val="000000"/>
+                <w:kern w:val="0"/>
+                <w:sz w:val="18"/>
+                <w:szCs w:val="18"/>
+                <w14:ligatures w14:val="none"/>
+              </w:rPr>
+            </w:pPr>
+            <w:r>
+              <w:rPr>
+                <w:rFonts w:eastAsia="Times New Roman"/>
+                <w:color w:val="000000"/>
+                <w:kern w:val="0"/>
+                <w:sz w:val="18"/>
+                <w:szCs w:val="18"/>
+                <w14:ligatures w14:val="none"/>
+              </w:rPr>
+              <w:t>6</w:t>
+            </w:r>
+          </w:p>
+        </w:tc>
+        <w:tc>
+          <w:tcPr>
+            <w:tcW w:w="0" w:type="auto"/>
+            <w:shd w:val="clear" w:color="auto" w:fill="auto"/>
+            <w:noWrap/>
+            <w:vAlign w:val="bottom"/>
+            <w:hideMark/>
+          </w:tcPr>
+          <w:p>
+            <w:pPr>
+              <w:rPr>
+                <w:rFonts w:eastAsia="Times New Roman"/>
+                <w:color w:val="000000"/>
+                <w:kern w:val="0"/>
+                <w:sz w:val="18"/>
+                <w:szCs w:val="18"/>
+                <w14:ligatures w14:val="none"/>
+              </w:rPr>
+            </w:pPr>
+            <w:r>
+              <w:rPr>
+                <w:rFonts w:eastAsia="Times New Roman"/>
+                <w:color w:val="000000"/>
+                <w:kern w:val="0"/>
+                <w:sz w:val="18"/>
+                <w:szCs w:val="18"/>
+                <w14:ligatures w14:val="none"/>
+              </w:rPr>
+              <w:t>Motorcycle Driver</w:t>
+            </w:r>
+          </w:p>
+        </w:tc>
+      </w:tr>
+      <w:tr>
+        <w:trPr>
+          <w:trHeight w:val="320"/>
+        </w:trPr>
+        <w:tc>
+          <w:tcPr>
+            <w:tcW w:w="0" w:type="auto"/>
+            <w:shd w:val="clear" w:color="auto" w:fill="auto"/>
+            <w:noWrap/>
+            <w:vAlign w:val="bottom"/>
+            <w:hideMark/>
+          </w:tcPr>
+          <w:p>
+            <w:pPr>
+              <w:jc w:val="right"/>
+              <w:rPr>
+                <w:rFonts w:eastAsia="Times New Roman"/>
+                <w:color w:val="000000"/>
+                <w:kern w:val="0"/>
+                <w:sz w:val="18"/>
+                <w:szCs w:val="18"/>
+                <w14:ligatures w14:val="none"/>
+              </w:rPr>
+            </w:pPr>
+            <w:r>
+              <w:rPr>
+                <w:rFonts w:eastAsia="Times New Roman"/>
+                <w:color w:val="000000"/>
+                <w:kern w:val="0"/>
+                <w:sz w:val="18"/>
+                <w:szCs w:val="18"/>
+                <w14:ligatures w14:val="none"/>
+              </w:rPr>
+              <w:t>7</w:t>
+            </w:r>
+          </w:p>
+        </w:tc>
+        <w:tc>
+          <w:tcPr>
+            <w:tcW w:w="0" w:type="auto"/>
+            <w:shd w:val="clear" w:color="auto" w:fill="auto"/>
+            <w:noWrap/>
+            <w:vAlign w:val="bottom"/>
+            <w:hideMark/>
+          </w:tcPr>
+          <w:p>
+            <w:pPr>
+              <w:rPr>
+                <w:rFonts w:eastAsia="Times New Roman"/>
+                <w:color w:val="000000"/>
+                <w:kern w:val="0"/>
+                <w:sz w:val="18"/>
+                <w:szCs w:val="18"/>
+                <w14:ligatures w14:val="none"/>
+              </w:rPr>
+            </w:pPr>
+            <w:r>
+              <w:rPr>
+                <w:rFonts w:eastAsia="Times New Roman"/>
+                <w:color w:val="000000"/>
+                <w:kern w:val="0"/>
+                <w:sz w:val="18"/>
+                <w:szCs w:val="18"/>
+                <w14:ligatures w14:val="none"/>
+              </w:rPr>
+              <w:t>Motorcycle Passenger</w:t>
+            </w:r>
+          </w:p>
+        </w:tc>
+      </w:tr>
+      <w:tr>
+        <w:trPr>
+          <w:trHeight w:val="320"/>
+        </w:trPr>
+        <w:tc>
+          <w:tcPr>
+            <w:tcW w:w="0" w:type="auto"/>
+            <w:shd w:val="clear" w:color="auto" w:fill="auto"/>
+            <w:noWrap/>
+            <w:vAlign w:val="bottom"/>
+            <w:hideMark/>
+          </w:tcPr>
+          <w:p>
+            <w:pPr>
+              <w:jc w:val="right"/>
+              <w:rPr>
+                <w:rFonts w:eastAsia="Times New Roman"/>
+                <w:color w:val="000000"/>
+                <w:kern w:val="0"/>
+                <w:sz w:val="18"/>
+                <w:szCs w:val="18"/>
+                <w14:ligatures w14:val="none"/>
+              </w:rPr>
+            </w:pPr>
+            <w:r>
+              <w:rPr>
+                <w:rFonts w:eastAsia="Times New Roman"/>
+                <w:color w:val="000000"/>
+                <w:kern w:val="0"/>
+                <w:sz w:val="18"/>
+                <w:szCs w:val="18"/>
+                <w14:ligatures w14:val="none"/>
+              </w:rPr>
+              <w:t>8</w:t>
+            </w:r>
+          </w:p>
+        </w:tc>
+        <w:tc>
+          <w:tcPr>
+            <w:tcW w:w="0" w:type="auto"/>
+            <w:shd w:val="clear" w:color="auto" w:fill="auto"/>
+            <w:noWrap/>
+            <w:vAlign w:val="bottom"/>
+            <w:hideMark/>
+          </w:tcPr>
+          <w:p>
+            <w:pPr>
+              <w:rPr>
+                <w:rFonts w:eastAsia="Times New Roman"/>
+                <w:color w:val="000000"/>
+                <w:kern w:val="0"/>
+                <w:sz w:val="18"/>
+                <w:szCs w:val="18"/>
+                <w14:ligatures w14:val="none"/>
+              </w:rPr>
+            </w:pPr>
+            <w:r>
+              <w:rPr>
+                <w:rFonts w:eastAsia="Times New Roman"/>
+                <w:color w:val="000000"/>
+                <w:kern w:val="0"/>
+                <w:sz w:val="18"/>
+                <w:szCs w:val="18"/>
+                <w14:ligatures w14:val="none"/>
+              </w:rPr>
+              <w:t>Moped Driver</w:t>
+            </w:r>
+          </w:p>
+        </w:tc>
+      </w:tr>
+      <w:tr>
+        <w:trPr>
+          <w:trHeight w:val="320"/>
+        </w:trPr>
+        <w:tc>
+          <w:tcPr>
+            <w:tcW w:w="0" w:type="auto"/>
+            <w:shd w:val="clear" w:color="auto" w:fill="auto"/>
+            <w:noWrap/>
+            <w:vAlign w:val="bottom"/>
+            <w:hideMark/>
+          </w:tcPr>
+          <w:p>
+            <w:pPr>
+              <w:jc w:val="right"/>
+              <w:rPr>
+                <w:rFonts w:eastAsia="Times New Roman"/>
+                <w:color w:val="000000"/>
+                <w:kern w:val="0"/>
+                <w:sz w:val="18"/>
+                <w:szCs w:val="18"/>
+                <w14:ligatures w14:val="none"/>
+              </w:rPr>
+            </w:pPr>
+            <w:r>
+              <w:rPr>
+                <w:rFonts w:eastAsia="Times New Roman"/>
+                <w:color w:val="000000"/>
+                <w:kern w:val="0"/>
+                <w:sz w:val="18"/>
+                <w:szCs w:val="18"/>
+                <w14:ligatures w14:val="none"/>
+              </w:rPr>
+              <w:t>9</w:t>
+            </w:r>
+          </w:p>
+        </w:tc>
+        <w:tc>
+          <w:tcPr>
+            <w:tcW w:w="0" w:type="auto"/>
+            <w:shd w:val="clear" w:color="auto" w:fill="auto"/>
+            <w:noWrap/>
+            <w:vAlign w:val="bottom"/>
+            <w:hideMark/>
+          </w:tcPr>
+          <w:p>
+            <w:pPr>
+              <w:rPr>
+                <w:rFonts w:eastAsia="Times New Roman"/>
+                <w:color w:val="000000"/>
+                <w:kern w:val="0"/>
+                <w:sz w:val="18"/>
+                <w:szCs w:val="18"/>
+                <w14:ligatures w14:val="none"/>
+              </w:rPr>
+            </w:pPr>
+            <w:r>
+              <w:rPr>
+                <w:rFonts w:eastAsia="Times New Roman"/>
+                <w:color w:val="000000"/>
+                <w:kern w:val="0"/>
+                <w:sz w:val="18"/>
+                <w:szCs w:val="18"/>
+                <w14:ligatures w14:val="none"/>
+              </w:rPr>
+              <w:t>Moped Passenger</w:t>
+            </w:r>
+          </w:p>
+        </w:tc>
+      </w:tr>
+      <w:tr>
+        <w:trPr>
+          <w:trHeight w:val="320"/>
+        </w:trPr>
+        <w:tc>
+          <w:tcPr>
+            <w:tcW w:w="0" w:type="auto"/>
+            <w:shd w:val="clear" w:color="auto" w:fill="auto"/>
+            <w:noWrap/>
+            <w:vAlign w:val="bottom"/>
+            <w:hideMark/>
+          </w:tcPr>
+          <w:p>
+            <w:pPr>
+              <w:jc w:val="right"/>
+              <w:rPr>
+                <w:rFonts w:eastAsia="Times New Roman"/>
+                <w:color w:val="000000"/>
+                <w:kern w:val="0"/>
+                <w:sz w:val="18"/>
+                <w:szCs w:val="18"/>
+                <w14:ligatures w14:val="none"/>
+              </w:rPr>
+            </w:pPr>
+            <w:r>
+              <w:rPr>
+                <w:rFonts w:eastAsia="Times New Roman"/>
+                <w:color w:val="000000"/>
+                <w:kern w:val="0"/>
+                <w:sz w:val="18"/>
+                <w:szCs w:val="18"/>
+                <w14:ligatures w14:val="none"/>
+              </w:rPr>
+              <w:t>10</w:t>
+            </w:r>
+          </w:p>
+        </w:tc>
+        <w:tc>
+          <w:tcPr>
+            <w:tcW w:w="0" w:type="auto"/>
+            <w:shd w:val="clear" w:color="auto" w:fill="auto"/>
+            <w:noWrap/>
+            <w:vAlign w:val="bottom"/>
+            <w:hideMark/>
+          </w:tcPr>
+          <w:p>
+            <w:pPr>
+              <w:rPr>
+                <w:rFonts w:eastAsia="Times New Roman"/>
+                <w:color w:val="000000"/>
+                <w:kern w:val="0"/>
+                <w:sz w:val="18"/>
+                <w:szCs w:val="18"/>
+                <w14:ligatures w14:val="none"/>
+              </w:rPr>
+            </w:pPr>
+            <w:r>
+              <w:rPr>
+                <w:rFonts w:eastAsia="Times New Roman"/>
+                <w:color w:val="000000"/>
+                <w:kern w:val="0"/>
+                <w:sz w:val="18"/>
+                <w:szCs w:val="18"/>
+                <w14:ligatures w14:val="none"/>
+              </w:rPr>
+              <w:t>Vehicle Owner</w:t>
+            </w:r>
+          </w:p>
+        </w:tc>
+      </w:tr>
+      <w:tr>
+        <w:trPr>
+          <w:trHeight w:val="320"/>
+        </w:trPr>
+        <w:tc>
+          <w:tcPr>
+            <w:tcW w:w="0" w:type="auto"/>
+            <w:shd w:val="clear" w:color="auto" w:fill="auto"/>
+            <w:noWrap/>
+            <w:vAlign w:val="bottom"/>
+            <w:hideMark/>
+          </w:tcPr>
+          <w:p>
+            <w:pPr>
+              <w:jc w:val="right"/>
+              <w:rPr>
+                <w:rFonts w:eastAsia="Times New Roman"/>
+                <w:color w:val="000000"/>
+                <w:kern w:val="0"/>
+                <w:sz w:val="18"/>
+                <w:szCs w:val="18"/>
+                <w14:ligatures w14:val="none"/>
+              </w:rPr>
+            </w:pPr>
+            <w:r>
+              <w:rPr>
+                <w:rFonts w:eastAsia="Times New Roman"/>
+                <w:color w:val="000000"/>
+                <w:kern w:val="0"/>
+                <w:sz w:val="18"/>
+                <w:szCs w:val="18"/>
+                <w14:ligatures w14:val="none"/>
+              </w:rPr>
+              <w:t>11</w:t>
+            </w:r>
+          </w:p>
+        </w:tc>
+        <w:tc>
+          <w:tcPr>
+            <w:tcW w:w="0" w:type="auto"/>
+            <w:shd w:val="clear" w:color="auto" w:fill="auto"/>
+            <w:noWrap/>
+            <w:vAlign w:val="bottom"/>
+            <w:hideMark/>
+          </w:tcPr>
+          <w:p>
+            <w:pPr>
+              <w:rPr>
+                <w:rFonts w:eastAsia="Times New Roman"/>
+                <w:color w:val="000000"/>
+                <w:kern w:val="0"/>
+                <w:sz w:val="18"/>
+                <w:szCs w:val="18"/>
+                <w14:ligatures w14:val="none"/>
+              </w:rPr>
+            </w:pPr>
+            <w:r>
+              <w:rPr>
+                <w:rFonts w:eastAsia="Times New Roman"/>
+                <w:color w:val="000000"/>
+                <w:kern w:val="0"/>
+                <w:sz w:val="18"/>
+                <w:szCs w:val="18"/>
+                <w14:ligatures w14:val="none"/>
+              </w:rPr>
+              <w:t>Trailer Owner</w:t>
+            </w:r>
+          </w:p>
+        </w:tc>
+      </w:tr>
+      <w:tr>
+        <w:trPr>
+          <w:trHeight w:val="320"/>
+        </w:trPr>
+        <w:tc>
+          <w:tcPr>
+            <w:tcW w:w="0" w:type="auto"/>
+            <w:shd w:val="clear" w:color="auto" w:fill="auto"/>
+            <w:noWrap/>
+            <w:vAlign w:val="bottom"/>
+            <w:hideMark/>
+          </w:tcPr>
+          <w:p>
+            <w:pPr>
+              <w:jc w:val="right"/>
+              <w:rPr>
+                <w:rFonts w:eastAsia="Times New Roman"/>
+                <w:color w:val="000000"/>
+                <w:kern w:val="0"/>
+                <w:sz w:val="18"/>
+                <w:szCs w:val="18"/>
+                <w14:ligatures w14:val="none"/>
+              </w:rPr>
+            </w:pPr>
+            <w:r>
+              <w:rPr>
+                <w:rFonts w:eastAsia="Times New Roman"/>
+                <w:color w:val="000000"/>
+                <w:kern w:val="0"/>
+                <w:sz w:val="18"/>
+                <w:szCs w:val="18"/>
+                <w14:ligatures w14:val="none"/>
+              </w:rPr>
+              <w:t>12</w:t>
+            </w:r>
+          </w:p>
+        </w:tc>
+        <w:tc>
+          <w:tcPr>
+            <w:tcW w:w="0" w:type="auto"/>
+            <w:shd w:val="clear" w:color="auto" w:fill="auto"/>
+            <w:noWrap/>
+            <w:vAlign w:val="bottom"/>
+            <w:hideMark/>
+          </w:tcPr>
+          <w:p>
+            <w:pPr>
+              <w:rPr>
+                <w:rFonts w:eastAsia="Times New Roman"/>
+                <w:color w:val="000000"/>
+                <w:kern w:val="0"/>
+                <w:sz w:val="18"/>
+                <w:szCs w:val="18"/>
+                <w14:ligatures w14:val="none"/>
+              </w:rPr>
+            </w:pPr>
+            <w:r>
+              <w:rPr>
+                <w:rFonts w:eastAsia="Times New Roman"/>
+                <w:color w:val="000000"/>
+                <w:kern w:val="0"/>
+                <w:sz w:val="18"/>
+                <w:szCs w:val="18"/>
+                <w14:ligatures w14:val="none"/>
+              </w:rPr>
+              <w:t>Other Property Owner</w:t>
+            </w:r>
+          </w:p>
+        </w:tc>
+      </w:tr>
+      <w:tr>
+        <w:trPr>
+          <w:trHeight w:val="320"/>
+        </w:trPr>
+        <w:tc>
+          <w:tcPr>
+            <w:tcW w:w="0" w:type="auto"/>
+            <w:shd w:val="clear" w:color="auto" w:fill="auto"/>
+            <w:noWrap/>
+            <w:vAlign w:val="bottom"/>
+            <w:hideMark/>
+          </w:tcPr>
+          <w:p>
+            <w:pPr>
+              <w:jc w:val="right"/>
+              <w:rPr>
+                <w:rFonts w:eastAsia="Times New Roman"/>
+                <w:color w:val="000000"/>
+                <w:kern w:val="0"/>
+                <w:sz w:val="18"/>
+                <w:szCs w:val="18"/>
+                <w14:ligatures w14:val="none"/>
+              </w:rPr>
+            </w:pPr>
+            <w:r>
+              <w:rPr>
+                <w:rFonts w:eastAsia="Times New Roman"/>
+                <w:color w:val="000000"/>
+                <w:kern w:val="0"/>
+                <w:sz w:val="18"/>
+                <w:szCs w:val="18"/>
+                <w14:ligatures w14:val="none"/>
+              </w:rPr>
+              <w:t>13</w:t>
+            </w:r>
+          </w:p>
+        </w:tc>
+        <w:tc>
+          <w:tcPr>
+            <w:tcW w:w="0" w:type="auto"/>
+            <w:shd w:val="clear" w:color="auto" w:fill="auto"/>
+            <w:noWrap/>
+            <w:vAlign w:val="bottom"/>
+            <w:hideMark/>
+          </w:tcPr>
+          <w:p>
+            <w:pPr>
+              <w:rPr>
+                <w:rFonts w:eastAsia="Times New Roman"/>
+                <w:color w:val="000000"/>
+                <w:kern w:val="0"/>
+                <w:sz w:val="18"/>
+                <w:szCs w:val="18"/>
+                <w14:ligatures w14:val="none"/>
+              </w:rPr>
+            </w:pPr>
+            <w:r>
+              <w:rPr>
+                <w:rFonts w:eastAsia="Times New Roman"/>
+                <w:color w:val="000000"/>
+                <w:kern w:val="0"/>
+                <w:sz w:val="18"/>
+                <w:szCs w:val="18"/>
+                <w14:ligatures w14:val="none"/>
+              </w:rPr>
+              <w:t>Witness</w:t>
+            </w:r>
+          </w:p>
+        </w:tc>
+      </w:tr>
+      <w:tr>
+        <w:trPr>
+          <w:trHeight w:val="320"/>
+        </w:trPr>
+        <w:tc>
+          <w:tcPr>
+            <w:tcW w:w="0" w:type="auto"/>
+            <w:shd w:val="clear" w:color="auto" w:fill="auto"/>
+            <w:noWrap/>
+            <w:vAlign w:val="bottom"/>
+            <w:hideMark/>
+          </w:tcPr>
+          <w:p>
+            <w:pPr>
+              <w:jc w:val="right"/>
+              <w:rPr>
+                <w:rFonts w:eastAsia="Times New Roman"/>
+                <w:color w:val="000000"/>
+                <w:kern w:val="0"/>
+                <w:sz w:val="18"/>
+                <w:szCs w:val="18"/>
+                <w14:ligatures w14:val="none"/>
+              </w:rPr>
+            </w:pPr>
+            <w:r>
+              <w:rPr>
+                <w:rFonts w:eastAsia="Times New Roman"/>
+                <w:color w:val="000000"/>
+                <w:kern w:val="0"/>
+                <w:sz w:val="18"/>
+                <w:szCs w:val="18"/>
+                <w14:ligatures w14:val="none"/>
+              </w:rPr>
+              <w:t>14</w:t>
+            </w:r>
+          </w:p>
+        </w:tc>
+        <w:tc>
+          <w:tcPr>
+            <w:tcW w:w="0" w:type="auto"/>
+            <w:shd w:val="clear" w:color="auto" w:fill="auto"/>
+            <w:noWrap/>
+            <w:vAlign w:val="bottom"/>
+            <w:hideMark/>
+          </w:tcPr>
+          <w:p>
+            <w:pPr>
+              <w:rPr>
+                <w:rFonts w:eastAsia="Times New Roman"/>
+                <w:color w:val="000000"/>
+                <w:kern w:val="0"/>
+                <w:sz w:val="18"/>
+                <w:szCs w:val="18"/>
+                <w14:ligatures w14:val="none"/>
+              </w:rPr>
+            </w:pPr>
+            <w:r>
+              <w:rPr>
+                <w:rFonts w:eastAsia="Times New Roman"/>
+                <w:color w:val="000000"/>
+                <w:kern w:val="0"/>
+                <w:sz w:val="18"/>
+                <w:szCs w:val="18"/>
+                <w14:ligatures w14:val="none"/>
+              </w:rPr>
+              <w:t>Victim</w:t>
+            </w:r>
+          </w:p>
+        </w:tc>
+      </w:tr>
+      <w:tr>
+        <w:trPr>
+          <w:trHeight w:val="320"/>
+        </w:trPr>
+        <w:tc>
+          <w:tcPr>
+            <w:tcW w:w="0" w:type="auto"/>
+            <w:shd w:val="clear" w:color="auto" w:fill="auto"/>
+            <w:noWrap/>
+            <w:vAlign w:val="bottom"/>
+            <w:hideMark/>
+          </w:tcPr>
+          <w:p>
+            <w:pPr>
+              <w:jc w:val="right"/>
+              <w:rPr>
+                <w:rFonts w:eastAsia="Times New Roman"/>
+                <w:color w:val="000000"/>
+                <w:kern w:val="0"/>
+                <w:sz w:val="18"/>
+                <w:szCs w:val="18"/>
+                <w14:ligatures w14:val="none"/>
+              </w:rPr>
+            </w:pPr>
+            <w:r>
+              <w:rPr>
+                <w:rFonts w:eastAsia="Times New Roman"/>
+                <w:color w:val="000000"/>
+                <w:kern w:val="0"/>
+                <w:sz w:val="18"/>
+                <w:szCs w:val="18"/>
+                <w14:ligatures w14:val="none"/>
+              </w:rPr>
+              <w:t>15</w:t>
+            </w:r>
+          </w:p>
+        </w:tc>
+        <w:tc>
+          <w:tcPr>
+            <w:tcW w:w="0" w:type="auto"/>
+            <w:shd w:val="clear" w:color="auto" w:fill="auto"/>
+            <w:noWrap/>
+            <w:vAlign w:val="bottom"/>
+            <w:hideMark/>
+          </w:tcPr>
+          <w:p>
+            <w:pPr>
+              <w:rPr>
+                <w:rFonts w:eastAsia="Times New Roman"/>
+                <w:color w:val="000000"/>
+                <w:kern w:val="0"/>
+                <w:sz w:val="18"/>
+                <w:szCs w:val="18"/>
+                <w14:ligatures w14:val="none"/>
+              </w:rPr>
+            </w:pPr>
+            <w:r>
+              <w:rPr>
+                <w:rFonts w:eastAsia="Times New Roman"/>
+                <w:color w:val="000000"/>
+                <w:kern w:val="0"/>
+                <w:sz w:val="18"/>
+                <w:szCs w:val="18"/>
+                <w14:ligatures w14:val="none"/>
+              </w:rPr>
+              <w:t>Company</w:t>
+            </w:r>
+          </w:p>
+        </w:tc>
+      </w:tr>
+      <w:tr>
+        <w:trPr>
+          <w:trHeight w:val="320"/>
+        </w:trPr>
+        <w:tc>
+          <w:tcPr>
+            <w:tcW w:w="0" w:type="auto"/>
+            <w:shd w:val="clear" w:color="auto" w:fill="auto"/>
+            <w:noWrap/>
+            <w:vAlign w:val="bottom"/>
+            <w:hideMark/>
+          </w:tcPr>
+          <w:p>
+            <w:pPr>
+              <w:jc w:val="right"/>
+              <w:rPr>
+                <w:rFonts w:eastAsia="Times New Roman"/>
+                <w:color w:val="000000"/>
+                <w:kern w:val="0"/>
+                <w:sz w:val="18"/>
+                <w:szCs w:val="18"/>
+                <w14:ligatures w14:val="none"/>
+              </w:rPr>
+            </w:pPr>
+            <w:r>
+              <w:rPr>
+                <w:rFonts w:eastAsia="Times New Roman"/>
+                <w:color w:val="000000"/>
+                <w:kern w:val="0"/>
+                <w:sz w:val="18"/>
+                <w:szCs w:val="18"/>
+                <w14:ligatures w14:val="none"/>
+              </w:rPr>
+              <w:t>16</w:t>
+            </w:r>
+          </w:p>
+        </w:tc>
+        <w:tc>
+          <w:tcPr>
+            <w:tcW w:w="0" w:type="auto"/>
+            <w:shd w:val="clear" w:color="auto" w:fill="auto"/>
+            <w:noWrap/>
+            <w:vAlign w:val="bottom"/>
+            <w:hideMark/>
+          </w:tcPr>
+          <w:p>
+            <w:pPr>
+              <w:rPr>
+                <w:rFonts w:eastAsia="Times New Roman"/>
+                <w:color w:val="000000"/>
+                <w:kern w:val="0"/>
+                <w:sz w:val="18"/>
+                <w:szCs w:val="18"/>
+                <w14:ligatures w14:val="none"/>
+              </w:rPr>
+            </w:pPr>
+            <w:r>
+              <w:rPr>
+                <w:rFonts w:eastAsia="Times New Roman"/>
+                <w:color w:val="000000"/>
+                <w:kern w:val="0"/>
+                <w:sz w:val="18"/>
+                <w:szCs w:val="18"/>
+                <w14:ligatures w14:val="none"/>
+              </w:rPr>
+              <w:t>Animal</w:t>
+            </w:r>
+          </w:p>
+        </w:tc>
+      </w:tr>
+      <w:tr>
+        <w:trPr>
+          <w:trHeight w:val="320"/>
+        </w:trPr>
+        <w:tc>
+          <w:tcPr>
+            <w:tcW w:w="0" w:type="auto"/>
+            <w:shd w:val="clear" w:color="auto" w:fill="auto"/>
+            <w:noWrap/>
+            <w:vAlign w:val="bottom"/>
+            <w:hideMark/>
+          </w:tcPr>
+          <w:p>
+            <w:pPr>
+              <w:jc w:val="right"/>
+              <w:rPr>
+                <w:rFonts w:eastAsia="Times New Roman"/>
+                <w:color w:val="000000"/>
+                <w:kern w:val="0"/>
+                <w:sz w:val="18"/>
+                <w:szCs w:val="18"/>
+                <w14:ligatures w14:val="none"/>
+              </w:rPr>
+            </w:pPr>
+            <w:r>
+              <w:rPr>
+                <w:rFonts w:eastAsia="Times New Roman"/>
+                <w:color w:val="000000"/>
+                <w:kern w:val="0"/>
+                <w:sz w:val="18"/>
+                <w:szCs w:val="18"/>
+                <w14:ligatures w14:val="none"/>
+              </w:rPr>
+              <w:t>99</w:t>
+            </w:r>
+          </w:p>
+        </w:tc>
+        <w:tc>
+          <w:tcPr>
+            <w:tcW w:w="0" w:type="auto"/>
+            <w:shd w:val="clear" w:color="auto" w:fill="auto"/>
+            <w:noWrap/>
+            <w:vAlign w:val="bottom"/>
+            <w:hideMark/>
+          </w:tcPr>
+          <w:p>
+            <w:pPr>
+              <w:rPr>
+                <w:rFonts w:eastAsia="Times New Roman"/>
+                <w:color w:val="000000"/>
+                <w:kern w:val="0"/>
+                <w:sz w:val="18"/>
+                <w:szCs w:val="18"/>
+                <w14:ligatures w14:val="none"/>
+              </w:rPr>
+            </w:pPr>
+            <w:r>
+              <w:rPr>
+                <w:rFonts w:eastAsia="Times New Roman"/>
+                <w:color w:val="000000"/>
+                <w:kern w:val="0"/>
+                <w:sz w:val="18"/>
+                <w:szCs w:val="18"/>
+                <w14:ligatures w14:val="none"/>
+              </w:rPr>
+              <w:t>Other</w:t>
+            </w:r>
+          </w:p>
+        </w:tc>
+      </w:tr>
+      <w:tr>
+        <w:trPr>
+          <w:trHeight w:val="320"/>
+        </w:trPr>
+        <w:tc>
+          <w:tcPr>
+            <w:tcW w:w="0" w:type="auto"/>
+            <w:shd w:val="clear" w:color="auto" w:fill="auto"/>
+            <w:noWrap/>
+            <w:vAlign w:val="bottom"/>
+            <w:hideMark/>
+          </w:tcPr>
+          <w:p>
+            <w:pPr>
+              <w:jc w:val="right"/>
+              <w:rPr>
+                <w:rFonts w:eastAsia="Times New Roman"/>
+                <w:color w:val="000000"/>
+                <w:kern w:val="0"/>
+                <w:sz w:val="18"/>
+                <w:szCs w:val="18"/>
+                <w14:ligatures w14:val="none"/>
+              </w:rPr>
+            </w:pPr>
+            <w:r>
+              <w:rPr>
+                <w:rFonts w:eastAsia="Times New Roman"/>
+                <w:color w:val="000000"/>
+                <w:kern w:val="0"/>
+                <w:sz w:val="18"/>
+                <w:szCs w:val="18"/>
+                <w14:ligatures w14:val="none"/>
+              </w:rPr>
+              <w:t>1A</w:t>
+            </w:r>
+          </w:p>
+        </w:tc>
+        <w:tc>
+          <w:tcPr>
+            <w:tcW w:w="0" w:type="auto"/>
+            <w:shd w:val="clear" w:color="auto" w:fill="auto"/>
+            <w:noWrap/>
+            <w:vAlign w:val="bottom"/>
+            <w:hideMark/>
+          </w:tcPr>
+          <w:p>
+            <w:pPr>
+              <w:rPr>
+                <w:rFonts w:eastAsia="Times New Roman"/>
+                <w:color w:val="000000"/>
+                <w:kern w:val="0"/>
+                <w:sz w:val="18"/>
+                <w:szCs w:val="18"/>
+                <w14:ligatures w14:val="none"/>
+              </w:rPr>
+            </w:pPr>
+            <w:r>
+              <w:rPr>
+                <w:rFonts w:eastAsia="Times New Roman"/>
+                <w:color w:val="000000"/>
+                <w:kern w:val="0"/>
+                <w:sz w:val="18"/>
+                <w:szCs w:val="18"/>
+                <w14:ligatures w14:val="none"/>
+              </w:rPr>
+              <w:t>Unknown - FTR</w:t>
+            </w:r>
+          </w:p>
+        </w:tc>
+      </w:tr>
+      <w:tr>
+        <w:trPr>
+          <w:trHeight w:val="320"/>
+        </w:trPr>
+        <w:tc>
+          <w:tcPr>
+            <w:tcW w:w="0" w:type="auto"/>
+            <w:shd w:val="clear" w:color="auto" w:fill="auto"/>
+            <w:noWrap/>
+            <w:vAlign w:val="bottom"/>
+            <w:hideMark/>
+          </w:tcPr>
+          <w:p>
+            <w:pPr>
+              <w:jc w:val="right"/>
+              <w:rPr>
+                <w:rFonts w:eastAsia="Times New Roman"/>
+                <w:color w:val="000000"/>
+                <w:kern w:val="0"/>
+                <w:sz w:val="18"/>
+                <w:szCs w:val="18"/>
+                <w14:ligatures w14:val="none"/>
+              </w:rPr>
+            </w:pPr>
+            <w:r>
+              <w:rPr>
+                <w:rFonts w:eastAsia="Times New Roman"/>
+                <w:color w:val="000000"/>
+                <w:kern w:val="0"/>
+                <w:sz w:val="18"/>
+                <w:szCs w:val="18"/>
+                <w14:ligatures w14:val="none"/>
+              </w:rPr>
+              <w:t>1B</w:t>
+            </w:r>
+          </w:p>
+        </w:tc>
+        <w:tc>
+          <w:tcPr>
+            <w:tcW w:w="0" w:type="auto"/>
+            <w:shd w:val="clear" w:color="auto" w:fill="auto"/>
+            <w:noWrap/>
+            <w:vAlign w:val="bottom"/>
+            <w:hideMark/>
+          </w:tcPr>
+          <w:p>
+            <w:pPr>
+              <w:rPr>
+                <w:rFonts w:eastAsia="Times New Roman"/>
+                <w:color w:val="000000"/>
+                <w:kern w:val="0"/>
+                <w:sz w:val="18"/>
+                <w:szCs w:val="18"/>
+                <w14:ligatures w14:val="none"/>
+              </w:rPr>
+            </w:pPr>
+            <w:r>
+              <w:rPr>
+                <w:rFonts w:eastAsia="Times New Roman"/>
+                <w:color w:val="000000"/>
+                <w:kern w:val="0"/>
+                <w:sz w:val="18"/>
+                <w:szCs w:val="18"/>
+                <w14:ligatures w14:val="none"/>
+              </w:rPr>
+              <w:t>Runaway - No Driver</w:t>
+            </w:r>
+          </w:p>
+        </w:tc>
+      </w:tr>
+    </w:tbl>
     <w:p/>
     <w:sectPr>
       <w:footerReference w:type="even" r:id="rId11"/>

</xml_diff>